<commit_message>
style[reactjs]: Update the home page interface.
</commit_message>
<xml_diff>
--- a/report.docx
+++ b/report.docx
@@ -16763,27 +16763,14 @@
       <w:r>
         <w:t xml:space="preserve">Table </w:t>
       </w:r>
-      <w:r>
-        <w:fldChar w:fldCharType="begin"/>
-      </w:r>
-      <w:r>
-        <w:instrText xml:space="preserve"> SEQ Table \* ARABIC </w:instrText>
-      </w:r>
-      <w:r>
-        <w:fldChar w:fldCharType="separate"/>
-      </w:r>
-      <w:r>
-        <w:rPr>
-          <w:noProof/>
-        </w:rPr>
-        <w:t>1</w:t>
-      </w:r>
-      <w:r>
-        <w:rPr>
-          <w:noProof/>
-        </w:rPr>
-        <w:fldChar w:fldCharType="end"/>
-      </w:r>
+      <w:fldSimple w:instr=" SEQ Table \* ARABIC ">
+        <w:r>
+          <w:rPr>
+            <w:noProof/>
+          </w:rPr>
+          <w:t>1</w:t>
+        </w:r>
+      </w:fldSimple>
       <w:r>
         <w:t xml:space="preserve">: </w:t>
       </w:r>
@@ -17133,27 +17120,14 @@
       <w:r>
         <w:t xml:space="preserve">Table </w:t>
       </w:r>
-      <w:r>
-        <w:fldChar w:fldCharType="begin"/>
-      </w:r>
-      <w:r>
-        <w:instrText xml:space="preserve"> SEQ Table \* ARABIC </w:instrText>
-      </w:r>
-      <w:r>
-        <w:fldChar w:fldCharType="separate"/>
-      </w:r>
-      <w:r>
-        <w:rPr>
-          <w:noProof/>
-        </w:rPr>
-        <w:t>2</w:t>
-      </w:r>
-      <w:r>
-        <w:rPr>
-          <w:noProof/>
-        </w:rPr>
-        <w:fldChar w:fldCharType="end"/>
-      </w:r>
+      <w:fldSimple w:instr=" SEQ Table \* ARABIC ">
+        <w:r>
+          <w:rPr>
+            <w:noProof/>
+          </w:rPr>
+          <w:t>2</w:t>
+        </w:r>
+      </w:fldSimple>
       <w:r>
         <w:t xml:space="preserve">: </w:t>
       </w:r>
@@ -17479,27 +17453,14 @@
       <w:r>
         <w:t xml:space="preserve">Table </w:t>
       </w:r>
-      <w:r>
-        <w:fldChar w:fldCharType="begin"/>
-      </w:r>
-      <w:r>
-        <w:instrText xml:space="preserve"> SEQ Table \* ARABIC </w:instrText>
-      </w:r>
-      <w:r>
-        <w:fldChar w:fldCharType="separate"/>
-      </w:r>
-      <w:r>
-        <w:rPr>
-          <w:noProof/>
-        </w:rPr>
-        <w:t>3</w:t>
-      </w:r>
-      <w:r>
-        <w:rPr>
-          <w:noProof/>
-        </w:rPr>
-        <w:fldChar w:fldCharType="end"/>
-      </w:r>
+      <w:fldSimple w:instr=" SEQ Table \* ARABIC ">
+        <w:r>
+          <w:rPr>
+            <w:noProof/>
+          </w:rPr>
+          <w:t>3</w:t>
+        </w:r>
+      </w:fldSimple>
       <w:r>
         <w:t>:</w:t>
       </w:r>
@@ -17919,27 +17880,14 @@
       <w:r>
         <w:t xml:space="preserve">Table </w:t>
       </w:r>
-      <w:r>
-        <w:fldChar w:fldCharType="begin"/>
-      </w:r>
-      <w:r>
-        <w:instrText xml:space="preserve"> SEQ Table \* ARABIC </w:instrText>
-      </w:r>
-      <w:r>
-        <w:fldChar w:fldCharType="separate"/>
-      </w:r>
-      <w:r>
-        <w:rPr>
-          <w:noProof/>
-        </w:rPr>
-        <w:t>4</w:t>
-      </w:r>
-      <w:r>
-        <w:rPr>
-          <w:noProof/>
-        </w:rPr>
-        <w:fldChar w:fldCharType="end"/>
-      </w:r>
+      <w:fldSimple w:instr=" SEQ Table \* ARABIC ">
+        <w:r>
+          <w:rPr>
+            <w:noProof/>
+          </w:rPr>
+          <w:t>4</w:t>
+        </w:r>
+      </w:fldSimple>
       <w:r>
         <w:t xml:space="preserve">: </w:t>
       </w:r>
@@ -18348,27 +18296,14 @@
       <w:r>
         <w:t xml:space="preserve">Table </w:t>
       </w:r>
-      <w:r>
-        <w:fldChar w:fldCharType="begin"/>
-      </w:r>
-      <w:r>
-        <w:instrText xml:space="preserve"> SEQ Table \* ARABIC </w:instrText>
-      </w:r>
-      <w:r>
-        <w:fldChar w:fldCharType="separate"/>
-      </w:r>
-      <w:r>
-        <w:rPr>
-          <w:noProof/>
-        </w:rPr>
-        <w:t>5</w:t>
-      </w:r>
-      <w:r>
-        <w:rPr>
-          <w:noProof/>
-        </w:rPr>
-        <w:fldChar w:fldCharType="end"/>
-      </w:r>
+      <w:fldSimple w:instr=" SEQ Table \* ARABIC ">
+        <w:r>
+          <w:rPr>
+            <w:noProof/>
+          </w:rPr>
+          <w:t>5</w:t>
+        </w:r>
+      </w:fldSimple>
       <w:r>
         <w:t xml:space="preserve">: </w:t>
       </w:r>
@@ -18755,27 +18690,14 @@
       <w:r>
         <w:t xml:space="preserve">Table </w:t>
       </w:r>
-      <w:r>
-        <w:fldChar w:fldCharType="begin"/>
-      </w:r>
-      <w:r>
-        <w:instrText xml:space="preserve"> SEQ Table \* ARABIC </w:instrText>
-      </w:r>
-      <w:r>
-        <w:fldChar w:fldCharType="separate"/>
-      </w:r>
-      <w:r>
-        <w:rPr>
-          <w:noProof/>
-        </w:rPr>
-        <w:t>6</w:t>
-      </w:r>
-      <w:r>
-        <w:rPr>
-          <w:noProof/>
-        </w:rPr>
-        <w:fldChar w:fldCharType="end"/>
-      </w:r>
+      <w:fldSimple w:instr=" SEQ Table \* ARABIC ">
+        <w:r>
+          <w:rPr>
+            <w:noProof/>
+          </w:rPr>
+          <w:t>6</w:t>
+        </w:r>
+      </w:fldSimple>
       <w:r>
         <w:t xml:space="preserve">: </w:t>
       </w:r>
@@ -19154,27 +19076,14 @@
       <w:r>
         <w:t xml:space="preserve">Table </w:t>
       </w:r>
-      <w:r>
-        <w:fldChar w:fldCharType="begin"/>
-      </w:r>
-      <w:r>
-        <w:instrText xml:space="preserve"> SEQ Table \* ARABIC </w:instrText>
-      </w:r>
-      <w:r>
-        <w:fldChar w:fldCharType="separate"/>
-      </w:r>
-      <w:r>
-        <w:rPr>
-          <w:noProof/>
-        </w:rPr>
-        <w:t>7</w:t>
-      </w:r>
-      <w:r>
-        <w:rPr>
-          <w:noProof/>
-        </w:rPr>
-        <w:fldChar w:fldCharType="end"/>
-      </w:r>
+      <w:fldSimple w:instr=" SEQ Table \* ARABIC ">
+        <w:r>
+          <w:rPr>
+            <w:noProof/>
+          </w:rPr>
+          <w:t>7</w:t>
+        </w:r>
+      </w:fldSimple>
       <w:r>
         <w:t xml:space="preserve">: </w:t>
       </w:r>
@@ -19523,27 +19432,14 @@
       <w:r>
         <w:t xml:space="preserve">Table </w:t>
       </w:r>
-      <w:r>
-        <w:fldChar w:fldCharType="begin"/>
-      </w:r>
-      <w:r>
-        <w:instrText xml:space="preserve"> SEQ Table \* ARABIC </w:instrText>
-      </w:r>
-      <w:r>
-        <w:fldChar w:fldCharType="separate"/>
-      </w:r>
-      <w:r>
-        <w:rPr>
-          <w:noProof/>
-        </w:rPr>
-        <w:t>8</w:t>
-      </w:r>
-      <w:r>
-        <w:rPr>
-          <w:noProof/>
-        </w:rPr>
-        <w:fldChar w:fldCharType="end"/>
-      </w:r>
+      <w:fldSimple w:instr=" SEQ Table \* ARABIC ">
+        <w:r>
+          <w:rPr>
+            <w:noProof/>
+          </w:rPr>
+          <w:t>8</w:t>
+        </w:r>
+      </w:fldSimple>
       <w:r>
         <w:t>:</w:t>
       </w:r>
@@ -19995,27 +19891,14 @@
       <w:r>
         <w:t xml:space="preserve">Table </w:t>
       </w:r>
-      <w:r>
-        <w:fldChar w:fldCharType="begin"/>
-      </w:r>
-      <w:r>
-        <w:instrText xml:space="preserve"> SEQ Table \* ARABIC </w:instrText>
-      </w:r>
-      <w:r>
-        <w:fldChar w:fldCharType="separate"/>
-      </w:r>
-      <w:r>
-        <w:rPr>
-          <w:noProof/>
-        </w:rPr>
-        <w:t>9</w:t>
-      </w:r>
-      <w:r>
-        <w:rPr>
-          <w:noProof/>
-        </w:rPr>
-        <w:fldChar w:fldCharType="end"/>
-      </w:r>
+      <w:fldSimple w:instr=" SEQ Table \* ARABIC ">
+        <w:r>
+          <w:rPr>
+            <w:noProof/>
+          </w:rPr>
+          <w:t>9</w:t>
+        </w:r>
+      </w:fldSimple>
       <w:r>
         <w:t xml:space="preserve">: </w:t>
       </w:r>
@@ -20402,27 +20285,14 @@
       <w:r>
         <w:t xml:space="preserve">Table </w:t>
       </w:r>
-      <w:r>
-        <w:fldChar w:fldCharType="begin"/>
-      </w:r>
-      <w:r>
-        <w:instrText xml:space="preserve"> SEQ Table \* ARABIC </w:instrText>
-      </w:r>
-      <w:r>
-        <w:fldChar w:fldCharType="separate"/>
-      </w:r>
-      <w:r>
-        <w:rPr>
-          <w:noProof/>
-        </w:rPr>
-        <w:t>10</w:t>
-      </w:r>
-      <w:r>
-        <w:rPr>
-          <w:noProof/>
-        </w:rPr>
-        <w:fldChar w:fldCharType="end"/>
-      </w:r>
+      <w:fldSimple w:instr=" SEQ Table \* ARABIC ">
+        <w:r>
+          <w:rPr>
+            <w:noProof/>
+          </w:rPr>
+          <w:t>10</w:t>
+        </w:r>
+      </w:fldSimple>
       <w:r>
         <w:t xml:space="preserve">: </w:t>
       </w:r>
@@ -20754,27 +20624,14 @@
       <w:r>
         <w:t xml:space="preserve">Table </w:t>
       </w:r>
-      <w:r>
-        <w:fldChar w:fldCharType="begin"/>
-      </w:r>
-      <w:r>
-        <w:instrText xml:space="preserve"> SEQ Table \* ARABIC </w:instrText>
-      </w:r>
-      <w:r>
-        <w:fldChar w:fldCharType="separate"/>
-      </w:r>
-      <w:r>
-        <w:rPr>
-          <w:noProof/>
-        </w:rPr>
-        <w:t>11</w:t>
-      </w:r>
-      <w:r>
-        <w:rPr>
-          <w:noProof/>
-        </w:rPr>
-        <w:fldChar w:fldCharType="end"/>
-      </w:r>
+      <w:fldSimple w:instr=" SEQ Table \* ARABIC ">
+        <w:r>
+          <w:rPr>
+            <w:noProof/>
+          </w:rPr>
+          <w:t>11</w:t>
+        </w:r>
+      </w:fldSimple>
       <w:r>
         <w:t xml:space="preserve">: </w:t>
       </w:r>
@@ -21203,27 +21060,14 @@
       <w:r>
         <w:t xml:space="preserve">Table </w:t>
       </w:r>
-      <w:r>
-        <w:fldChar w:fldCharType="begin"/>
-      </w:r>
-      <w:r>
-        <w:instrText xml:space="preserve"> SEQ Table \* ARABIC </w:instrText>
-      </w:r>
-      <w:r>
-        <w:fldChar w:fldCharType="separate"/>
-      </w:r>
-      <w:r>
-        <w:rPr>
-          <w:noProof/>
-        </w:rPr>
-        <w:t>12</w:t>
-      </w:r>
-      <w:r>
-        <w:rPr>
-          <w:noProof/>
-        </w:rPr>
-        <w:fldChar w:fldCharType="end"/>
-      </w:r>
+      <w:fldSimple w:instr=" SEQ Table \* ARABIC ">
+        <w:r>
+          <w:rPr>
+            <w:noProof/>
+          </w:rPr>
+          <w:t>12</w:t>
+        </w:r>
+      </w:fldSimple>
       <w:r>
         <w:t xml:space="preserve">: </w:t>
       </w:r>
@@ -21605,27 +21449,14 @@
       <w:r>
         <w:t xml:space="preserve">Table </w:t>
       </w:r>
-      <w:r>
-        <w:fldChar w:fldCharType="begin"/>
-      </w:r>
-      <w:r>
-        <w:instrText xml:space="preserve"> SEQ Table \* ARABIC </w:instrText>
-      </w:r>
-      <w:r>
-        <w:fldChar w:fldCharType="separate"/>
-      </w:r>
-      <w:r>
-        <w:rPr>
-          <w:noProof/>
-        </w:rPr>
-        <w:t>13</w:t>
-      </w:r>
-      <w:r>
-        <w:rPr>
-          <w:noProof/>
-        </w:rPr>
-        <w:fldChar w:fldCharType="end"/>
-      </w:r>
+      <w:fldSimple w:instr=" SEQ Table \* ARABIC ">
+        <w:r>
+          <w:rPr>
+            <w:noProof/>
+          </w:rPr>
+          <w:t>13</w:t>
+        </w:r>
+      </w:fldSimple>
       <w:r>
         <w:t xml:space="preserve">: </w:t>
       </w:r>
@@ -21963,27 +21794,14 @@
       <w:r>
         <w:t xml:space="preserve">Table </w:t>
       </w:r>
-      <w:r>
-        <w:fldChar w:fldCharType="begin"/>
-      </w:r>
-      <w:r>
-        <w:instrText xml:space="preserve"> SEQ Table \* ARABIC </w:instrText>
-      </w:r>
-      <w:r>
-        <w:fldChar w:fldCharType="separate"/>
-      </w:r>
-      <w:r>
-        <w:rPr>
-          <w:noProof/>
-        </w:rPr>
-        <w:t>14</w:t>
-      </w:r>
-      <w:r>
-        <w:rPr>
-          <w:noProof/>
-        </w:rPr>
-        <w:fldChar w:fldCharType="end"/>
-      </w:r>
+      <w:fldSimple w:instr=" SEQ Table \* ARABIC ">
+        <w:r>
+          <w:rPr>
+            <w:noProof/>
+          </w:rPr>
+          <w:t>14</w:t>
+        </w:r>
+      </w:fldSimple>
       <w:r>
         <w:t xml:space="preserve">: </w:t>
       </w:r>
@@ -22318,27 +22136,14 @@
       <w:r>
         <w:t xml:space="preserve">Table </w:t>
       </w:r>
-      <w:r>
-        <w:fldChar w:fldCharType="begin"/>
-      </w:r>
-      <w:r>
-        <w:instrText xml:space="preserve"> SEQ Table \* ARABIC </w:instrText>
-      </w:r>
-      <w:r>
-        <w:fldChar w:fldCharType="separate"/>
-      </w:r>
-      <w:r>
-        <w:rPr>
-          <w:noProof/>
-        </w:rPr>
-        <w:t>15</w:t>
-      </w:r>
-      <w:r>
-        <w:rPr>
-          <w:noProof/>
-        </w:rPr>
-        <w:fldChar w:fldCharType="end"/>
-      </w:r>
+      <w:fldSimple w:instr=" SEQ Table \* ARABIC ">
+        <w:r>
+          <w:rPr>
+            <w:noProof/>
+          </w:rPr>
+          <w:t>15</w:t>
+        </w:r>
+      </w:fldSimple>
       <w:r>
         <w:t xml:space="preserve">: </w:t>
       </w:r>
@@ -22790,27 +22595,14 @@
       <w:r>
         <w:t xml:space="preserve">Table </w:t>
       </w:r>
-      <w:r>
-        <w:fldChar w:fldCharType="begin"/>
-      </w:r>
-      <w:r>
-        <w:instrText xml:space="preserve"> SEQ Table \* ARABIC </w:instrText>
-      </w:r>
-      <w:r>
-        <w:fldChar w:fldCharType="separate"/>
-      </w:r>
-      <w:r>
-        <w:rPr>
-          <w:noProof/>
-        </w:rPr>
-        <w:t>16</w:t>
-      </w:r>
-      <w:r>
-        <w:rPr>
-          <w:noProof/>
-        </w:rPr>
-        <w:fldChar w:fldCharType="end"/>
-      </w:r>
+      <w:fldSimple w:instr=" SEQ Table \* ARABIC ">
+        <w:r>
+          <w:rPr>
+            <w:noProof/>
+          </w:rPr>
+          <w:t>16</w:t>
+        </w:r>
+      </w:fldSimple>
       <w:r>
         <w:t xml:space="preserve">: </w:t>
       </w:r>
@@ -23132,27 +22924,14 @@
       <w:r>
         <w:t xml:space="preserve">Table </w:t>
       </w:r>
-      <w:r>
-        <w:fldChar w:fldCharType="begin"/>
-      </w:r>
-      <w:r>
-        <w:instrText xml:space="preserve"> SEQ Table \* ARABIC </w:instrText>
-      </w:r>
-      <w:r>
-        <w:fldChar w:fldCharType="separate"/>
-      </w:r>
-      <w:r>
-        <w:rPr>
-          <w:noProof/>
-        </w:rPr>
-        <w:t>17</w:t>
-      </w:r>
-      <w:r>
-        <w:rPr>
-          <w:noProof/>
-        </w:rPr>
-        <w:fldChar w:fldCharType="end"/>
-      </w:r>
+      <w:fldSimple w:instr=" SEQ Table \* ARABIC ">
+        <w:r>
+          <w:rPr>
+            <w:noProof/>
+          </w:rPr>
+          <w:t>17</w:t>
+        </w:r>
+      </w:fldSimple>
       <w:r>
         <w:t xml:space="preserve">: </w:t>
       </w:r>
@@ -23472,27 +23251,14 @@
       <w:r>
         <w:t xml:space="preserve">Table </w:t>
       </w:r>
-      <w:r>
-        <w:fldChar w:fldCharType="begin"/>
-      </w:r>
-      <w:r>
-        <w:instrText xml:space="preserve"> SEQ Table \* ARABIC </w:instrText>
-      </w:r>
-      <w:r>
-        <w:fldChar w:fldCharType="separate"/>
-      </w:r>
-      <w:r>
-        <w:rPr>
-          <w:noProof/>
-        </w:rPr>
-        <w:t>18</w:t>
-      </w:r>
-      <w:r>
-        <w:rPr>
-          <w:noProof/>
-        </w:rPr>
-        <w:fldChar w:fldCharType="end"/>
-      </w:r>
+      <w:fldSimple w:instr=" SEQ Table \* ARABIC ">
+        <w:r>
+          <w:rPr>
+            <w:noProof/>
+          </w:rPr>
+          <w:t>18</w:t>
+        </w:r>
+      </w:fldSimple>
       <w:r>
         <w:t xml:space="preserve">: </w:t>
       </w:r>
@@ -23835,27 +23601,14 @@
       <w:r>
         <w:t xml:space="preserve">Table </w:t>
       </w:r>
-      <w:r>
-        <w:fldChar w:fldCharType="begin"/>
-      </w:r>
-      <w:r>
-        <w:instrText xml:space="preserve"> SEQ Table \* ARABIC </w:instrText>
-      </w:r>
-      <w:r>
-        <w:fldChar w:fldCharType="separate"/>
-      </w:r>
-      <w:r>
-        <w:rPr>
-          <w:noProof/>
-        </w:rPr>
-        <w:t>19</w:t>
-      </w:r>
-      <w:r>
-        <w:rPr>
-          <w:noProof/>
-        </w:rPr>
-        <w:fldChar w:fldCharType="end"/>
-      </w:r>
+      <w:fldSimple w:instr=" SEQ Table \* ARABIC ">
+        <w:r>
+          <w:rPr>
+            <w:noProof/>
+          </w:rPr>
+          <w:t>19</w:t>
+        </w:r>
+      </w:fldSimple>
       <w:r>
         <w:t xml:space="preserve">: </w:t>
       </w:r>
@@ -24160,16 +23913,26 @@
         <w:pStyle w:val="content"/>
         <w:keepNext/>
         <w:jc w:val="center"/>
+        <w:rPr>
+          <w:noProof/>
+        </w:rPr>
+      </w:pPr>
+    </w:p>
+    <w:p>
+      <w:pPr>
+        <w:pStyle w:val="content"/>
+        <w:keepNext/>
+        <w:jc w:val="center"/>
       </w:pPr>
       <w:r>
         <w:rPr>
           <w:noProof/>
         </w:rPr>
         <w:drawing>
-          <wp:inline distT="0" distB="0" distL="0" distR="0" wp14:anchorId="4CB89DA9" wp14:editId="6ADFF705">
-            <wp:extent cx="5486400" cy="4051851"/>
-            <wp:effectExtent l="0" t="0" r="0" b="6350"/>
-            <wp:docPr id="12" name="Picture 12"/>
+          <wp:inline distT="0" distB="0" distL="0" distR="0" wp14:anchorId="2CF64F4B" wp14:editId="617CE237">
+            <wp:extent cx="4372897" cy="3268345"/>
+            <wp:effectExtent l="0" t="0" r="8890" b="8255"/>
+            <wp:docPr id="15" name="Picture 15"/>
             <wp:cNvGraphicFramePr>
               <a:graphicFrameLocks xmlns:a="http://schemas.openxmlformats.org/drawingml/2006/main" noChangeAspect="1"/>
             </wp:cNvGraphicFramePr>
@@ -24177,10 +23940,10 @@
               <a:graphicData uri="http://schemas.openxmlformats.org/drawingml/2006/picture">
                 <pic:pic xmlns:pic="http://schemas.openxmlformats.org/drawingml/2006/picture">
                   <pic:nvPicPr>
-                    <pic:cNvPr id="12" name="Picture 12"/>
+                    <pic:cNvPr id="15" name="Picture 15"/>
                     <pic:cNvPicPr/>
                   </pic:nvPicPr>
-                  <pic:blipFill>
+                  <pic:blipFill rotWithShape="1">
                     <a:blip r:embed="rId12" cstate="print">
                       <a:extLst>
                         <a:ext uri="{28A0092B-C50C-407E-A947-70E740481C1C}">
@@ -24188,18 +23951,25 @@
                         </a:ext>
                       </a:extLst>
                     </a:blip>
-                    <a:stretch>
-                      <a:fillRect/>
-                    </a:stretch>
+                    <a:srcRect r="21576"/>
+                    <a:stretch/>
                   </pic:blipFill>
-                  <pic:spPr>
+                  <pic:spPr bwMode="auto">
                     <a:xfrm>
                       <a:off x="0" y="0"/>
-                      <a:ext cx="5487787" cy="4052875"/>
+                      <a:ext cx="4372897" cy="3268345"/>
                     </a:xfrm>
                     <a:prstGeom prst="rect">
                       <a:avLst/>
                     </a:prstGeom>
+                    <a:ln>
+                      <a:noFill/>
+                    </a:ln>
+                    <a:extLst>
+                      <a:ext uri="{53640926-AAD7-44D8-BBD7-CCE9431645EC}">
+                        <a14:shadowObscured xmlns:a14="http://schemas.microsoft.com/office/drawing/2010/main"/>
+                      </a:ext>
+                    </a:extLst>
                   </pic:spPr>
                 </pic:pic>
               </a:graphicData>
@@ -24217,27 +23987,14 @@
       <w:r>
         <w:t xml:space="preserve">Figure </w:t>
       </w:r>
-      <w:r>
-        <w:fldChar w:fldCharType="begin"/>
-      </w:r>
-      <w:r>
-        <w:instrText xml:space="preserve"> SEQ Figure \* ARABIC </w:instrText>
-      </w:r>
-      <w:r>
-        <w:fldChar w:fldCharType="separate"/>
-      </w:r>
-      <w:r>
-        <w:rPr>
-          <w:noProof/>
-        </w:rPr>
-        <w:t>1</w:t>
-      </w:r>
-      <w:r>
-        <w:rPr>
-          <w:noProof/>
-        </w:rPr>
-        <w:fldChar w:fldCharType="end"/>
-      </w:r>
+      <w:fldSimple w:instr=" SEQ Figure \* ARABIC ">
+        <w:r>
+          <w:rPr>
+            <w:noProof/>
+          </w:rPr>
+          <w:t>1</w:t>
+        </w:r>
+      </w:fldSimple>
       <w:r>
         <w:t xml:space="preserve">: </w:t>
       </w:r>
@@ -24671,27 +24428,14 @@
       <w:r>
         <w:t xml:space="preserve">Table </w:t>
       </w:r>
-      <w:r>
-        <w:fldChar w:fldCharType="begin"/>
-      </w:r>
-      <w:r>
-        <w:instrText xml:space="preserve"> SEQ Table \* ARABIC </w:instrText>
-      </w:r>
-      <w:r>
-        <w:fldChar w:fldCharType="separate"/>
-      </w:r>
-      <w:r>
-        <w:rPr>
-          <w:noProof/>
-        </w:rPr>
-        <w:t>21</w:t>
-      </w:r>
-      <w:r>
-        <w:rPr>
-          <w:noProof/>
-        </w:rPr>
-        <w:fldChar w:fldCharType="end"/>
-      </w:r>
+      <w:fldSimple w:instr=" SEQ Table \* ARABIC ">
+        <w:r>
+          <w:rPr>
+            <w:noProof/>
+          </w:rPr>
+          <w:t>21</w:t>
+        </w:r>
+      </w:fldSimple>
       <w:r>
         <w:t xml:space="preserve">: </w:t>
       </w:r>
@@ -25027,7 +24771,6 @@
               <w:jc w:val="center"/>
             </w:pPr>
             <w:r>
-              <w:lastRenderedPageBreak/>
               <w:t>request_</w:t>
             </w:r>
             <w:r>
@@ -25128,27 +24871,14 @@
       <w:r>
         <w:t xml:space="preserve">Table </w:t>
       </w:r>
-      <w:r>
-        <w:fldChar w:fldCharType="begin"/>
-      </w:r>
-      <w:r>
-        <w:instrText xml:space="preserve"> SEQ Table \* ARABIC </w:instrText>
-      </w:r>
-      <w:r>
-        <w:fldChar w:fldCharType="separate"/>
-      </w:r>
-      <w:r>
-        <w:rPr>
-          <w:noProof/>
-        </w:rPr>
-        <w:t>22</w:t>
-      </w:r>
-      <w:r>
-        <w:rPr>
-          <w:noProof/>
-        </w:rPr>
-        <w:fldChar w:fldCharType="end"/>
-      </w:r>
+      <w:fldSimple w:instr=" SEQ Table \* ARABIC ">
+        <w:r>
+          <w:rPr>
+            <w:noProof/>
+          </w:rPr>
+          <w:t>22</w:t>
+        </w:r>
+      </w:fldSimple>
       <w:r>
         <w:t xml:space="preserve">: </w:t>
       </w:r>
@@ -25162,6 +24892,7 @@
         <w:pStyle w:val="content"/>
       </w:pPr>
       <w:r>
+        <w:lastRenderedPageBreak/>
         <w:tab/>
       </w:r>
       <w:r>
@@ -25691,27 +25422,14 @@
       <w:r>
         <w:t xml:space="preserve">Table </w:t>
       </w:r>
-      <w:r>
-        <w:fldChar w:fldCharType="begin"/>
-      </w:r>
-      <w:r>
-        <w:instrText xml:space="preserve"> SEQ Table \* ARABIC </w:instrText>
-      </w:r>
-      <w:r>
-        <w:fldChar w:fldCharType="separate"/>
-      </w:r>
-      <w:r>
-        <w:rPr>
-          <w:noProof/>
-        </w:rPr>
-        <w:t>23</w:t>
-      </w:r>
-      <w:r>
-        <w:rPr>
-          <w:noProof/>
-        </w:rPr>
-        <w:fldChar w:fldCharType="end"/>
-      </w:r>
+      <w:fldSimple w:instr=" SEQ Table \* ARABIC ">
+        <w:r>
+          <w:rPr>
+            <w:noProof/>
+          </w:rPr>
+          <w:t>23</w:t>
+        </w:r>
+      </w:fldSimple>
       <w:r>
         <w:t xml:space="preserve">: </w:t>
       </w:r>
@@ -26152,27 +25870,14 @@
       <w:r>
         <w:t xml:space="preserve">Table </w:t>
       </w:r>
-      <w:r>
-        <w:fldChar w:fldCharType="begin"/>
-      </w:r>
-      <w:r>
-        <w:instrText xml:space="preserve"> SEQ Table \* ARABIC </w:instrText>
-      </w:r>
-      <w:r>
-        <w:fldChar w:fldCharType="separate"/>
-      </w:r>
-      <w:r>
-        <w:rPr>
-          <w:noProof/>
-        </w:rPr>
-        <w:t>24</w:t>
-      </w:r>
-      <w:r>
-        <w:rPr>
-          <w:noProof/>
-        </w:rPr>
-        <w:fldChar w:fldCharType="end"/>
-      </w:r>
+      <w:fldSimple w:instr=" SEQ Table \* ARABIC ">
+        <w:r>
+          <w:rPr>
+            <w:noProof/>
+          </w:rPr>
+          <w:t>24</w:t>
+        </w:r>
+      </w:fldSimple>
       <w:r>
         <w:t xml:space="preserve">: </w:t>
       </w:r>
@@ -26712,27 +26417,14 @@
       <w:r>
         <w:t xml:space="preserve">Table </w:t>
       </w:r>
-      <w:r>
-        <w:fldChar w:fldCharType="begin"/>
-      </w:r>
-      <w:r>
-        <w:instrText xml:space="preserve"> SEQ Table \* ARABIC </w:instrText>
-      </w:r>
-      <w:r>
-        <w:fldChar w:fldCharType="separate"/>
-      </w:r>
-      <w:r>
-        <w:rPr>
-          <w:noProof/>
-        </w:rPr>
-        <w:t>25</w:t>
-      </w:r>
-      <w:r>
-        <w:rPr>
-          <w:noProof/>
-        </w:rPr>
-        <w:fldChar w:fldCharType="end"/>
-      </w:r>
+      <w:fldSimple w:instr=" SEQ Table \* ARABIC ">
+        <w:r>
+          <w:rPr>
+            <w:noProof/>
+          </w:rPr>
+          <w:t>25</w:t>
+        </w:r>
+      </w:fldSimple>
       <w:r>
         <w:t xml:space="preserve">: </w:t>
       </w:r>
@@ -27038,11 +26730,7 @@
               <w:jc w:val="left"/>
             </w:pPr>
             <w:r>
-              <w:t xml:space="preserve">Code of the updated location </w:t>
-            </w:r>
-            <w:r>
-              <w:lastRenderedPageBreak/>
-              <w:t>of the order</w:t>
+              <w:t>Code of the updated location of the order</w:t>
             </w:r>
           </w:p>
         </w:tc>
@@ -27059,11 +26747,120 @@
               <w:jc w:val="center"/>
             </w:pPr>
             <w:r>
+              <w:t>locationupdate_</w:t>
+            </w:r>
+            <w:r>
+              <w:t>province</w:t>
+            </w:r>
+          </w:p>
+        </w:tc>
+        <w:tc>
+          <w:tcPr>
+            <w:tcW w:w="996" w:type="dxa"/>
+            <w:vAlign w:val="center"/>
+          </w:tcPr>
+          <w:p>
+            <w:pPr>
+              <w:pStyle w:val="content"/>
+              <w:jc w:val="center"/>
+            </w:pPr>
+            <w:r>
+              <w:t>varchar</w:t>
+            </w:r>
+          </w:p>
+        </w:tc>
+        <w:tc>
+          <w:tcPr>
+            <w:tcW w:w="720" w:type="dxa"/>
+            <w:vAlign w:val="center"/>
+          </w:tcPr>
+          <w:p>
+            <w:pPr>
+              <w:pStyle w:val="content"/>
+              <w:jc w:val="center"/>
+            </w:pPr>
+          </w:p>
+        </w:tc>
+        <w:tc>
+          <w:tcPr>
+            <w:tcW w:w="1026" w:type="dxa"/>
+            <w:vAlign w:val="center"/>
+          </w:tcPr>
+          <w:p>
+            <w:pPr>
+              <w:pStyle w:val="content"/>
+              <w:jc w:val="center"/>
+            </w:pPr>
+          </w:p>
+        </w:tc>
+        <w:tc>
+          <w:tcPr>
+            <w:tcW w:w="996" w:type="dxa"/>
+            <w:vAlign w:val="center"/>
+          </w:tcPr>
+          <w:p>
+            <w:pPr>
+              <w:pStyle w:val="content"/>
+              <w:jc w:val="center"/>
+            </w:pPr>
+            <w:r>
+              <w:t>False</w:t>
+            </w:r>
+          </w:p>
+        </w:tc>
+        <w:tc>
+          <w:tcPr>
+            <w:tcW w:w="1166" w:type="dxa"/>
+            <w:vAlign w:val="center"/>
+          </w:tcPr>
+          <w:p>
+            <w:pPr>
+              <w:pStyle w:val="content"/>
+              <w:jc w:val="center"/>
+            </w:pPr>
+          </w:p>
+        </w:tc>
+        <w:tc>
+          <w:tcPr>
+            <w:tcW w:w="2349" w:type="dxa"/>
+            <w:vAlign w:val="center"/>
+          </w:tcPr>
+          <w:p>
+            <w:pPr>
+              <w:pStyle w:val="content"/>
+              <w:keepNext/>
+              <w:jc w:val="left"/>
+            </w:pPr>
+            <w:r>
+              <w:t>province</w:t>
+            </w:r>
+            <w:r>
+              <w:t xml:space="preserve"> of the </w:t>
+            </w:r>
+            <w:r>
+              <w:lastRenderedPageBreak/>
+              <w:t>updated location of the order</w:t>
+            </w:r>
+          </w:p>
+        </w:tc>
+      </w:tr>
+      <w:tr>
+        <w:tc>
+          <w:tcPr>
+            <w:tcW w:w="1518" w:type="dxa"/>
+            <w:vAlign w:val="center"/>
+          </w:tcPr>
+          <w:p>
+            <w:pPr>
+              <w:pStyle w:val="content"/>
+              <w:jc w:val="center"/>
+            </w:pPr>
+            <w:r>
               <w:lastRenderedPageBreak/>
               <w:t>locationupdate_</w:t>
             </w:r>
             <w:r>
-              <w:t>province</w:t>
+              <w:t>district</w:t>
             </w:r>
           </w:p>
         </w:tc>
@@ -27145,7 +26942,7 @@
               <w:jc w:val="left"/>
             </w:pPr>
             <w:r>
-              <w:t>province</w:t>
+              <w:t>district</w:t>
             </w:r>
             <w:r>
               <w:t xml:space="preserve"> of the updated location of the order</w:t>
@@ -27168,7 +26965,7 @@
               <w:t>locationupdate_</w:t>
             </w:r>
             <w:r>
-              <w:t>district</w:t>
+              <w:t>ward</w:t>
             </w:r>
           </w:p>
         </w:tc>
@@ -27250,7 +27047,7 @@
               <w:jc w:val="left"/>
             </w:pPr>
             <w:r>
-              <w:t>district</w:t>
+              <w:t>ward</w:t>
             </w:r>
             <w:r>
               <w:t xml:space="preserve"> of the updated location of the order</w:t>
@@ -27273,7 +27070,7 @@
               <w:t>locationupdate_</w:t>
             </w:r>
             <w:r>
-              <w:t>ward</w:t>
+              <w:t>time</w:t>
             </w:r>
           </w:p>
         </w:tc>
@@ -27288,7 +27085,7 @@
               <w:jc w:val="center"/>
             </w:pPr>
             <w:r>
-              <w:t>varchar</w:t>
+              <w:t>datetime</w:t>
             </w:r>
           </w:p>
         </w:tc>
@@ -27314,6 +27111,9 @@
               <w:pStyle w:val="content"/>
               <w:jc w:val="center"/>
             </w:pPr>
+            <w:r>
+              <w:t>x</w:t>
+            </w:r>
           </w:p>
         </w:tc>
         <w:tc>
@@ -27355,114 +27155,6 @@
               <w:jc w:val="left"/>
             </w:pPr>
             <w:r>
-              <w:t>ward</w:t>
-            </w:r>
-            <w:r>
-              <w:t xml:space="preserve"> of the updated location of the order</w:t>
-            </w:r>
-          </w:p>
-        </w:tc>
-      </w:tr>
-      <w:tr>
-        <w:tc>
-          <w:tcPr>
-            <w:tcW w:w="1518" w:type="dxa"/>
-            <w:vAlign w:val="center"/>
-          </w:tcPr>
-          <w:p>
-            <w:pPr>
-              <w:pStyle w:val="content"/>
-              <w:jc w:val="center"/>
-            </w:pPr>
-            <w:r>
-              <w:t>locationupdate_</w:t>
-            </w:r>
-            <w:r>
-              <w:t>time</w:t>
-            </w:r>
-          </w:p>
-        </w:tc>
-        <w:tc>
-          <w:tcPr>
-            <w:tcW w:w="996" w:type="dxa"/>
-            <w:vAlign w:val="center"/>
-          </w:tcPr>
-          <w:p>
-            <w:pPr>
-              <w:pStyle w:val="content"/>
-              <w:jc w:val="center"/>
-            </w:pPr>
-            <w:r>
-              <w:t>datetime</w:t>
-            </w:r>
-          </w:p>
-        </w:tc>
-        <w:tc>
-          <w:tcPr>
-            <w:tcW w:w="720" w:type="dxa"/>
-            <w:vAlign w:val="center"/>
-          </w:tcPr>
-          <w:p>
-            <w:pPr>
-              <w:pStyle w:val="content"/>
-              <w:jc w:val="center"/>
-            </w:pPr>
-          </w:p>
-        </w:tc>
-        <w:tc>
-          <w:tcPr>
-            <w:tcW w:w="1026" w:type="dxa"/>
-            <w:vAlign w:val="center"/>
-          </w:tcPr>
-          <w:p>
-            <w:pPr>
-              <w:pStyle w:val="content"/>
-              <w:jc w:val="center"/>
-            </w:pPr>
-            <w:r>
-              <w:t>x</w:t>
-            </w:r>
-          </w:p>
-        </w:tc>
-        <w:tc>
-          <w:tcPr>
-            <w:tcW w:w="996" w:type="dxa"/>
-            <w:vAlign w:val="center"/>
-          </w:tcPr>
-          <w:p>
-            <w:pPr>
-              <w:pStyle w:val="content"/>
-              <w:jc w:val="center"/>
-            </w:pPr>
-            <w:r>
-              <w:t>False</w:t>
-            </w:r>
-          </w:p>
-        </w:tc>
-        <w:tc>
-          <w:tcPr>
-            <w:tcW w:w="1166" w:type="dxa"/>
-            <w:vAlign w:val="center"/>
-          </w:tcPr>
-          <w:p>
-            <w:pPr>
-              <w:pStyle w:val="content"/>
-              <w:jc w:val="center"/>
-            </w:pPr>
-          </w:p>
-        </w:tc>
-        <w:tc>
-          <w:tcPr>
-            <w:tcW w:w="2349" w:type="dxa"/>
-            <w:vAlign w:val="center"/>
-          </w:tcPr>
-          <w:p>
-            <w:pPr>
-              <w:pStyle w:val="content"/>
-              <w:keepNext/>
-              <w:jc w:val="left"/>
-            </w:pPr>
-            <w:r>
               <w:t>time</w:t>
             </w:r>
             <w:r>
@@ -27481,27 +27173,14 @@
       <w:r>
         <w:t xml:space="preserve">Table </w:t>
       </w:r>
-      <w:r>
-        <w:fldChar w:fldCharType="begin"/>
-      </w:r>
-      <w:r>
-        <w:instrText xml:space="preserve"> SEQ Table \* ARABIC </w:instrText>
-      </w:r>
-      <w:r>
-        <w:fldChar w:fldCharType="separate"/>
-      </w:r>
-      <w:r>
-        <w:rPr>
-          <w:noProof/>
-        </w:rPr>
-        <w:t>26</w:t>
-      </w:r>
-      <w:r>
-        <w:rPr>
-          <w:noProof/>
-        </w:rPr>
-        <w:fldChar w:fldCharType="end"/>
-      </w:r>
+      <w:fldSimple w:instr=" SEQ Table \* ARABIC ">
+        <w:r>
+          <w:rPr>
+            <w:noProof/>
+          </w:rPr>
+          <w:t>26</w:t>
+        </w:r>
+      </w:fldSimple>
       <w:r>
         <w:t xml:space="preserve">: </w:t>
       </w:r>
@@ -28142,11 +27821,215 @@
               <w:jc w:val="center"/>
             </w:pPr>
             <w:r>
+              <w:t>customer_</w:t>
+            </w:r>
+            <w:r>
+              <w:t>address</w:t>
+            </w:r>
+          </w:p>
+        </w:tc>
+        <w:tc>
+          <w:tcPr>
+            <w:tcW w:w="1040" w:type="dxa"/>
+            <w:vAlign w:val="center"/>
+          </w:tcPr>
+          <w:p>
+            <w:pPr>
+              <w:pStyle w:val="content"/>
+              <w:jc w:val="center"/>
+            </w:pPr>
+            <w:r>
+              <w:t>varchar</w:t>
+            </w:r>
+          </w:p>
+        </w:tc>
+        <w:tc>
+          <w:tcPr>
+            <w:tcW w:w="704" w:type="dxa"/>
+            <w:vAlign w:val="center"/>
+          </w:tcPr>
+          <w:p>
+            <w:pPr>
+              <w:pStyle w:val="content"/>
+              <w:jc w:val="center"/>
+            </w:pPr>
+          </w:p>
+        </w:tc>
+        <w:tc>
+          <w:tcPr>
+            <w:tcW w:w="1026" w:type="dxa"/>
+            <w:vAlign w:val="center"/>
+          </w:tcPr>
+          <w:p>
+            <w:pPr>
+              <w:pStyle w:val="content"/>
+              <w:jc w:val="center"/>
+            </w:pPr>
+          </w:p>
+        </w:tc>
+        <w:tc>
+          <w:tcPr>
+            <w:tcW w:w="934" w:type="dxa"/>
+            <w:vAlign w:val="center"/>
+          </w:tcPr>
+          <w:p>
+            <w:pPr>
+              <w:pStyle w:val="content"/>
+              <w:jc w:val="center"/>
+            </w:pPr>
+            <w:r>
+              <w:t>False</w:t>
+            </w:r>
+          </w:p>
+        </w:tc>
+        <w:tc>
+          <w:tcPr>
+            <w:tcW w:w="1132" w:type="dxa"/>
+            <w:vAlign w:val="center"/>
+          </w:tcPr>
+          <w:p>
+            <w:pPr>
+              <w:pStyle w:val="content"/>
+              <w:jc w:val="center"/>
+            </w:pPr>
+          </w:p>
+        </w:tc>
+        <w:tc>
+          <w:tcPr>
+            <w:tcW w:w="2072" w:type="dxa"/>
+            <w:vAlign w:val="center"/>
+          </w:tcPr>
+          <w:p>
+            <w:pPr>
+              <w:pStyle w:val="content"/>
+              <w:keepNext/>
+              <w:jc w:val="left"/>
+            </w:pPr>
+            <w:r>
+              <w:t>detail address of customer</w:t>
+            </w:r>
+          </w:p>
+        </w:tc>
+      </w:tr>
+      <w:tr>
+        <w:tc>
+          <w:tcPr>
+            <w:tcW w:w="1863" w:type="dxa"/>
+            <w:vAlign w:val="center"/>
+          </w:tcPr>
+          <w:p>
+            <w:pPr>
+              <w:pStyle w:val="content"/>
+              <w:jc w:val="center"/>
+            </w:pPr>
+            <w:r>
+              <w:t>customer_</w:t>
+            </w:r>
+            <w:r>
+              <w:t>province</w:t>
+            </w:r>
+          </w:p>
+        </w:tc>
+        <w:tc>
+          <w:tcPr>
+            <w:tcW w:w="1040" w:type="dxa"/>
+            <w:vAlign w:val="center"/>
+          </w:tcPr>
+          <w:p>
+            <w:pPr>
+              <w:pStyle w:val="content"/>
+              <w:jc w:val="center"/>
+            </w:pPr>
+            <w:r>
+              <w:t>varchar</w:t>
+            </w:r>
+          </w:p>
+        </w:tc>
+        <w:tc>
+          <w:tcPr>
+            <w:tcW w:w="704" w:type="dxa"/>
+            <w:vAlign w:val="center"/>
+          </w:tcPr>
+          <w:p>
+            <w:pPr>
+              <w:pStyle w:val="content"/>
+              <w:jc w:val="center"/>
+            </w:pPr>
+          </w:p>
+        </w:tc>
+        <w:tc>
+          <w:tcPr>
+            <w:tcW w:w="1026" w:type="dxa"/>
+            <w:vAlign w:val="center"/>
+          </w:tcPr>
+          <w:p>
+            <w:pPr>
+              <w:pStyle w:val="content"/>
+              <w:jc w:val="center"/>
+            </w:pPr>
+          </w:p>
+        </w:tc>
+        <w:tc>
+          <w:tcPr>
+            <w:tcW w:w="934" w:type="dxa"/>
+            <w:vAlign w:val="center"/>
+          </w:tcPr>
+          <w:p>
+            <w:pPr>
+              <w:pStyle w:val="content"/>
+              <w:jc w:val="center"/>
+            </w:pPr>
+            <w:r>
+              <w:t>False</w:t>
+            </w:r>
+          </w:p>
+        </w:tc>
+        <w:tc>
+          <w:tcPr>
+            <w:tcW w:w="1132" w:type="dxa"/>
+            <w:vAlign w:val="center"/>
+          </w:tcPr>
+          <w:p>
+            <w:pPr>
+              <w:pStyle w:val="content"/>
+              <w:jc w:val="center"/>
+            </w:pPr>
+          </w:p>
+        </w:tc>
+        <w:tc>
+          <w:tcPr>
+            <w:tcW w:w="2072" w:type="dxa"/>
+            <w:vAlign w:val="center"/>
+          </w:tcPr>
+          <w:p>
+            <w:pPr>
+              <w:pStyle w:val="content"/>
+              <w:keepNext/>
+              <w:jc w:val="left"/>
+            </w:pPr>
+            <w:r>
+              <w:t>province address of customer</w:t>
+            </w:r>
+          </w:p>
+        </w:tc>
+      </w:tr>
+      <w:tr>
+        <w:tc>
+          <w:tcPr>
+            <w:tcW w:w="1863" w:type="dxa"/>
+            <w:vAlign w:val="center"/>
+          </w:tcPr>
+          <w:p>
+            <w:pPr>
+              <w:pStyle w:val="content"/>
+              <w:jc w:val="center"/>
+            </w:pPr>
+            <w:r>
               <w:lastRenderedPageBreak/>
               <w:t>customer_</w:t>
             </w:r>
             <w:r>
-              <w:t>address</w:t>
+              <w:t>district</w:t>
             </w:r>
           </w:p>
         </w:tc>
@@ -28228,7 +28111,7 @@
               <w:jc w:val="left"/>
             </w:pPr>
             <w:r>
-              <w:t>detail address of customer</w:t>
+              <w:t>district address of customer</w:t>
             </w:r>
           </w:p>
         </w:tc>
@@ -28248,7 +28131,7 @@
               <w:t>customer_</w:t>
             </w:r>
             <w:r>
-              <w:t>province</w:t>
+              <w:t>ward</w:t>
             </w:r>
           </w:p>
         </w:tc>
@@ -28330,7 +28213,10 @@
               <w:jc w:val="left"/>
             </w:pPr>
             <w:r>
-              <w:t>province address of customer</w:t>
+              <w:t xml:space="preserve">ward </w:t>
+            </w:r>
+            <w:r>
+              <w:t>address of customer</w:t>
             </w:r>
           </w:p>
         </w:tc>
@@ -28350,7 +28236,13 @@
               <w:t>customer_</w:t>
             </w:r>
             <w:r>
-              <w:t>district</w:t>
+              <w:t>bank</w:t>
+            </w:r>
+            <w:r>
+              <w:t>_</w:t>
+            </w:r>
+            <w:r>
+              <w:t>name</w:t>
             </w:r>
           </w:p>
         </w:tc>
@@ -28432,7 +28324,10 @@
               <w:jc w:val="left"/>
             </w:pPr>
             <w:r>
-              <w:t>district address of customer</w:t>
+              <w:t>N</w:t>
+            </w:r>
+            <w:r>
+              <w:t>ame of the bank used for payments</w:t>
             </w:r>
           </w:p>
         </w:tc>
@@ -28452,7 +28347,7 @@
               <w:t>customer_</w:t>
             </w:r>
             <w:r>
-              <w:t>ward</w:t>
+              <w:t>bank_username</w:t>
             </w:r>
           </w:p>
         </w:tc>
@@ -28534,10 +28429,7 @@
               <w:jc w:val="left"/>
             </w:pPr>
             <w:r>
-              <w:t xml:space="preserve">ward </w:t>
-            </w:r>
-            <w:r>
-              <w:t>address of customer</w:t>
+              <w:t>Username of the bank used for payments</w:t>
             </w:r>
           </w:p>
         </w:tc>
@@ -28557,13 +28449,7 @@
               <w:t>customer_</w:t>
             </w:r>
             <w:r>
-              <w:t>bank</w:t>
-            </w:r>
-            <w:r>
-              <w:t>_</w:t>
-            </w:r>
-            <w:r>
-              <w:t>name</w:t>
+              <w:t>bank_number</w:t>
             </w:r>
           </w:p>
         </w:tc>
@@ -28604,6 +28490,9 @@
               <w:pStyle w:val="content"/>
               <w:jc w:val="center"/>
             </w:pPr>
+            <w:r>
+              <w:t>x</w:t>
+            </w:r>
           </w:p>
         </w:tc>
         <w:tc>
@@ -28645,10 +28534,7 @@
               <w:jc w:val="left"/>
             </w:pPr>
             <w:r>
-              <w:t>N</w:t>
-            </w:r>
-            <w:r>
-              <w:t>ame of the bank used for payments</w:t>
+              <w:t>Bank account number used for payment</w:t>
             </w:r>
           </w:p>
         </w:tc>
@@ -28668,7 +28554,7 @@
               <w:t>customer_</w:t>
             </w:r>
             <w:r>
-              <w:t>bank_username</w:t>
+              <w:t>bank_province</w:t>
             </w:r>
           </w:p>
         </w:tc>
@@ -28750,7 +28636,7 @@
               <w:jc w:val="left"/>
             </w:pPr>
             <w:r>
-              <w:t>Username of the bank used for payments</w:t>
+              <w:t>Province of the account's bank</w:t>
             </w:r>
           </w:p>
         </w:tc>
@@ -28770,7 +28656,7 @@
               <w:t>customer_</w:t>
             </w:r>
             <w:r>
-              <w:t>bank_number</w:t>
+              <w:t>is_active</w:t>
             </w:r>
           </w:p>
         </w:tc>
@@ -28785,7 +28671,7 @@
               <w:jc w:val="center"/>
             </w:pPr>
             <w:r>
-              <w:t>varchar</w:t>
+              <w:t>boolean</w:t>
             </w:r>
           </w:p>
         </w:tc>
@@ -28811,9 +28697,6 @@
               <w:pStyle w:val="content"/>
               <w:jc w:val="center"/>
             </w:pPr>
-            <w:r>
-              <w:t>x</w:t>
-            </w:r>
           </w:p>
         </w:tc>
         <w:tc>
@@ -28841,6 +28724,9 @@
               <w:pStyle w:val="content"/>
               <w:jc w:val="center"/>
             </w:pPr>
+            <w:r>
+              <w:t>True</w:t>
+            </w:r>
           </w:p>
         </w:tc>
         <w:tc>
@@ -28855,7 +28741,7 @@
               <w:jc w:val="left"/>
             </w:pPr>
             <w:r>
-              <w:t>Bank account number used for payment</w:t>
+              <w:t>Account activation status</w:t>
             </w:r>
           </w:p>
         </w:tc>
@@ -28875,7 +28761,13 @@
               <w:t>customer_</w:t>
             </w:r>
             <w:r>
-              <w:t>bank_province</w:t>
+              <w:t>is</w:t>
+            </w:r>
+            <w:r>
+              <w:t>_</w:t>
+            </w:r>
+            <w:r>
+              <w:t>admin</w:t>
             </w:r>
           </w:p>
         </w:tc>
@@ -28890,7 +28782,7 @@
               <w:jc w:val="center"/>
             </w:pPr>
             <w:r>
-              <w:t>varchar</w:t>
+              <w:t>boolean</w:t>
             </w:r>
           </w:p>
         </w:tc>
@@ -28943,6 +28835,9 @@
               <w:pStyle w:val="content"/>
               <w:jc w:val="center"/>
             </w:pPr>
+            <w:r>
+              <w:t>False</w:t>
+            </w:r>
           </w:p>
         </w:tc>
         <w:tc>
@@ -28957,7 +28852,7 @@
               <w:jc w:val="left"/>
             </w:pPr>
             <w:r>
-              <w:t>Province of the account's bank</w:t>
+              <w:t>Status showing if the account is a manager's account</w:t>
             </w:r>
           </w:p>
         </w:tc>
@@ -28977,7 +28872,7 @@
               <w:t>customer_</w:t>
             </w:r>
             <w:r>
-              <w:t>is_active</w:t>
+              <w:t>is_superuser</w:t>
             </w:r>
           </w:p>
         </w:tc>
@@ -29046,7 +28941,7 @@
               <w:jc w:val="center"/>
             </w:pPr>
             <w:r>
-              <w:t>True</w:t>
+              <w:t>False</w:t>
             </w:r>
           </w:p>
         </w:tc>
@@ -29062,227 +28957,7 @@
               <w:jc w:val="left"/>
             </w:pPr>
             <w:r>
-              <w:t>Account activation status</w:t>
-            </w:r>
-          </w:p>
-        </w:tc>
-      </w:tr>
-      <w:tr>
-        <w:tc>
-          <w:tcPr>
-            <w:tcW w:w="1863" w:type="dxa"/>
-            <w:vAlign w:val="center"/>
-          </w:tcPr>
-          <w:p>
-            <w:pPr>
-              <w:pStyle w:val="content"/>
-              <w:jc w:val="center"/>
-            </w:pPr>
-            <w:r>
-              <w:t>customer_</w:t>
-            </w:r>
-            <w:r>
-              <w:t>is</w:t>
-            </w:r>
-            <w:r>
-              <w:t>_</w:t>
-            </w:r>
-            <w:r>
-              <w:t>admin</w:t>
-            </w:r>
-          </w:p>
-        </w:tc>
-        <w:tc>
-          <w:tcPr>
-            <w:tcW w:w="1040" w:type="dxa"/>
-            <w:vAlign w:val="center"/>
-          </w:tcPr>
-          <w:p>
-            <w:pPr>
-              <w:pStyle w:val="content"/>
-              <w:jc w:val="center"/>
-            </w:pPr>
-            <w:r>
-              <w:t>boolean</w:t>
-            </w:r>
-          </w:p>
-        </w:tc>
-        <w:tc>
-          <w:tcPr>
-            <w:tcW w:w="704" w:type="dxa"/>
-            <w:vAlign w:val="center"/>
-          </w:tcPr>
-          <w:p>
-            <w:pPr>
-              <w:pStyle w:val="content"/>
-              <w:jc w:val="center"/>
-            </w:pPr>
-          </w:p>
-        </w:tc>
-        <w:tc>
-          <w:tcPr>
-            <w:tcW w:w="1026" w:type="dxa"/>
-            <w:vAlign w:val="center"/>
-          </w:tcPr>
-          <w:p>
-            <w:pPr>
-              <w:pStyle w:val="content"/>
-              <w:jc w:val="center"/>
-            </w:pPr>
-          </w:p>
-        </w:tc>
-        <w:tc>
-          <w:tcPr>
-            <w:tcW w:w="934" w:type="dxa"/>
-            <w:vAlign w:val="center"/>
-          </w:tcPr>
-          <w:p>
-            <w:pPr>
-              <w:pStyle w:val="content"/>
-              <w:jc w:val="center"/>
-            </w:pPr>
-            <w:r>
-              <w:t>False</w:t>
-            </w:r>
-          </w:p>
-        </w:tc>
-        <w:tc>
-          <w:tcPr>
-            <w:tcW w:w="1132" w:type="dxa"/>
-            <w:vAlign w:val="center"/>
-          </w:tcPr>
-          <w:p>
-            <w:pPr>
-              <w:pStyle w:val="content"/>
-              <w:jc w:val="center"/>
-            </w:pPr>
-            <w:r>
-              <w:t>False</w:t>
-            </w:r>
-          </w:p>
-        </w:tc>
-        <w:tc>
-          <w:tcPr>
-            <w:tcW w:w="2072" w:type="dxa"/>
-            <w:vAlign w:val="center"/>
-          </w:tcPr>
-          <w:p>
-            <w:pPr>
-              <w:pStyle w:val="content"/>
-              <w:keepNext/>
-              <w:jc w:val="left"/>
-            </w:pPr>
-            <w:r>
               <w:t>Status showing if the account is a manager's account</w:t>
-            </w:r>
-          </w:p>
-        </w:tc>
-      </w:tr>
-      <w:tr>
-        <w:tc>
-          <w:tcPr>
-            <w:tcW w:w="1863" w:type="dxa"/>
-            <w:vAlign w:val="center"/>
-          </w:tcPr>
-          <w:p>
-            <w:pPr>
-              <w:pStyle w:val="content"/>
-              <w:jc w:val="center"/>
-            </w:pPr>
-            <w:r>
-              <w:t>customer_</w:t>
-            </w:r>
-            <w:r>
-              <w:t>is_superuser</w:t>
-            </w:r>
-          </w:p>
-        </w:tc>
-        <w:tc>
-          <w:tcPr>
-            <w:tcW w:w="1040" w:type="dxa"/>
-            <w:vAlign w:val="center"/>
-          </w:tcPr>
-          <w:p>
-            <w:pPr>
-              <w:pStyle w:val="content"/>
-              <w:jc w:val="center"/>
-            </w:pPr>
-            <w:r>
-              <w:t>boolean</w:t>
-            </w:r>
-          </w:p>
-        </w:tc>
-        <w:tc>
-          <w:tcPr>
-            <w:tcW w:w="704" w:type="dxa"/>
-            <w:vAlign w:val="center"/>
-          </w:tcPr>
-          <w:p>
-            <w:pPr>
-              <w:pStyle w:val="content"/>
-              <w:jc w:val="center"/>
-            </w:pPr>
-          </w:p>
-        </w:tc>
-        <w:tc>
-          <w:tcPr>
-            <w:tcW w:w="1026" w:type="dxa"/>
-            <w:vAlign w:val="center"/>
-          </w:tcPr>
-          <w:p>
-            <w:pPr>
-              <w:pStyle w:val="content"/>
-              <w:jc w:val="center"/>
-            </w:pPr>
-          </w:p>
-        </w:tc>
-        <w:tc>
-          <w:tcPr>
-            <w:tcW w:w="934" w:type="dxa"/>
-            <w:vAlign w:val="center"/>
-          </w:tcPr>
-          <w:p>
-            <w:pPr>
-              <w:pStyle w:val="content"/>
-              <w:jc w:val="center"/>
-            </w:pPr>
-            <w:r>
-              <w:t>False</w:t>
-            </w:r>
-          </w:p>
-        </w:tc>
-        <w:tc>
-          <w:tcPr>
-            <w:tcW w:w="1132" w:type="dxa"/>
-            <w:vAlign w:val="center"/>
-          </w:tcPr>
-          <w:p>
-            <w:pPr>
-              <w:pStyle w:val="content"/>
-              <w:jc w:val="center"/>
-            </w:pPr>
-            <w:r>
-              <w:t>False</w:t>
-            </w:r>
-          </w:p>
-        </w:tc>
-        <w:tc>
-          <w:tcPr>
-            <w:tcW w:w="2072" w:type="dxa"/>
-            <w:vAlign w:val="center"/>
-          </w:tcPr>
-          <w:p>
-            <w:pPr>
-              <w:pStyle w:val="content"/>
-              <w:keepNext/>
-              <w:jc w:val="left"/>
-            </w:pPr>
-            <w:r>
-              <w:t xml:space="preserve">Status showing if the account is </w:t>
-            </w:r>
-            <w:r>
-              <w:lastRenderedPageBreak/>
-              <w:t>a manager's account</w:t>
             </w:r>
           </w:p>
         </w:tc>
@@ -29295,30 +28970,16 @@
       </w:pPr>
       <w:bookmarkStart w:id="78" w:name="_Toc88340532"/>
       <w:r>
-        <w:lastRenderedPageBreak/>
         <w:t xml:space="preserve">Table </w:t>
       </w:r>
-      <w:r>
-        <w:fldChar w:fldCharType="begin"/>
-      </w:r>
-      <w:r>
-        <w:instrText xml:space="preserve"> SEQ Table \* ARABIC </w:instrText>
-      </w:r>
-      <w:r>
-        <w:fldChar w:fldCharType="separate"/>
-      </w:r>
-      <w:r>
-        <w:rPr>
-          <w:noProof/>
-        </w:rPr>
-        <w:t>27</w:t>
-      </w:r>
-      <w:r>
-        <w:rPr>
-          <w:noProof/>
-        </w:rPr>
-        <w:fldChar w:fldCharType="end"/>
-      </w:r>
+      <w:fldSimple w:instr=" SEQ Table \* ARABIC ">
+        <w:r>
+          <w:rPr>
+            <w:noProof/>
+          </w:rPr>
+          <w:t>27</w:t>
+        </w:r>
+      </w:fldSimple>
       <w:r>
         <w:t xml:space="preserve">: </w:t>
       </w:r>
@@ -29379,6 +29040,7 @@
                 <w:b/>
                 <w:bCs/>
               </w:rPr>
+              <w:lastRenderedPageBreak/>
               <w:t>Attribute</w:t>
             </w:r>
           </w:p>
@@ -30161,27 +29823,14 @@
       <w:r>
         <w:t xml:space="preserve">Table </w:t>
       </w:r>
-      <w:r>
-        <w:fldChar w:fldCharType="begin"/>
-      </w:r>
-      <w:r>
-        <w:instrText xml:space="preserve"> SEQ Table \* ARABIC </w:instrText>
-      </w:r>
-      <w:r>
-        <w:fldChar w:fldCharType="separate"/>
-      </w:r>
-      <w:r>
-        <w:rPr>
-          <w:noProof/>
-        </w:rPr>
-        <w:t>28</w:t>
-      </w:r>
-      <w:r>
-        <w:rPr>
-          <w:noProof/>
-        </w:rPr>
-        <w:fldChar w:fldCharType="end"/>
-      </w:r>
+      <w:fldSimple w:instr=" SEQ Table \* ARABIC ">
+        <w:r>
+          <w:rPr>
+            <w:noProof/>
+          </w:rPr>
+          <w:t>28</w:t>
+        </w:r>
+      </w:fldSimple>
       <w:r>
         <w:t xml:space="preserve">: </w:t>
       </w:r>
@@ -31233,11 +30882,7 @@
               <w:t>Na</w:t>
             </w:r>
             <w:r>
-              <w:t xml:space="preserve">me of the item to be </w:t>
-            </w:r>
-            <w:r>
-              <w:lastRenderedPageBreak/>
-              <w:t>sent of the order</w:t>
+              <w:t>me of the item to be sent of the order</w:t>
             </w:r>
           </w:p>
         </w:tc>
@@ -31254,11 +30899,113 @@
               <w:jc w:val="center"/>
             </w:pPr>
             <w:r>
+              <w:t>order_</w:t>
+            </w:r>
+            <w:r>
+              <w:t>product_weight</w:t>
+            </w:r>
+          </w:p>
+        </w:tc>
+        <w:tc>
+          <w:tcPr>
+            <w:tcW w:w="1040" w:type="dxa"/>
+            <w:vAlign w:val="center"/>
+          </w:tcPr>
+          <w:p>
+            <w:pPr>
+              <w:pStyle w:val="content"/>
+              <w:jc w:val="center"/>
+            </w:pPr>
+            <w:r>
+              <w:t>float</w:t>
+            </w:r>
+          </w:p>
+        </w:tc>
+        <w:tc>
+          <w:tcPr>
+            <w:tcW w:w="699" w:type="dxa"/>
+            <w:vAlign w:val="center"/>
+          </w:tcPr>
+          <w:p>
+            <w:pPr>
+              <w:pStyle w:val="content"/>
+              <w:jc w:val="center"/>
+            </w:pPr>
+          </w:p>
+        </w:tc>
+        <w:tc>
+          <w:tcPr>
+            <w:tcW w:w="1026" w:type="dxa"/>
+            <w:vAlign w:val="center"/>
+          </w:tcPr>
+          <w:p>
+            <w:pPr>
+              <w:pStyle w:val="content"/>
+              <w:jc w:val="center"/>
+            </w:pPr>
+          </w:p>
+        </w:tc>
+        <w:tc>
+          <w:tcPr>
+            <w:tcW w:w="910" w:type="dxa"/>
+            <w:vAlign w:val="center"/>
+          </w:tcPr>
+          <w:p>
+            <w:pPr>
+              <w:pStyle w:val="content"/>
+              <w:jc w:val="center"/>
+            </w:pPr>
+            <w:r>
+              <w:t>False</w:t>
+            </w:r>
+          </w:p>
+        </w:tc>
+        <w:tc>
+          <w:tcPr>
+            <w:tcW w:w="1119" w:type="dxa"/>
+            <w:vAlign w:val="center"/>
+          </w:tcPr>
+          <w:p>
+            <w:pPr>
+              <w:pStyle w:val="content"/>
+              <w:jc w:val="center"/>
+            </w:pPr>
+          </w:p>
+        </w:tc>
+        <w:tc>
+          <w:tcPr>
+            <w:tcW w:w="1984" w:type="dxa"/>
+            <w:vAlign w:val="center"/>
+          </w:tcPr>
+          <w:p>
+            <w:pPr>
+              <w:pStyle w:val="content"/>
+              <w:keepNext/>
+              <w:jc w:val="left"/>
+            </w:pPr>
+            <w:r>
+              <w:t>Weight of the item to be sent of the order</w:t>
+            </w:r>
+          </w:p>
+        </w:tc>
+      </w:tr>
+      <w:tr>
+        <w:tc>
+          <w:tcPr>
+            <w:tcW w:w="1993" w:type="dxa"/>
+            <w:vAlign w:val="center"/>
+          </w:tcPr>
+          <w:p>
+            <w:pPr>
+              <w:pStyle w:val="content"/>
+              <w:jc w:val="center"/>
+            </w:pPr>
+            <w:r>
               <w:lastRenderedPageBreak/>
               <w:t>order_</w:t>
             </w:r>
             <w:r>
-              <w:t>product_weight</w:t>
+              <w:t>product_quantity</w:t>
             </w:r>
           </w:p>
         </w:tc>
@@ -31273,7 +31020,7 @@
               <w:jc w:val="center"/>
             </w:pPr>
             <w:r>
-              <w:t>float</w:t>
+              <w:t>int</w:t>
             </w:r>
           </w:p>
         </w:tc>
@@ -31326,6 +31073,9 @@
               <w:pStyle w:val="content"/>
               <w:jc w:val="center"/>
             </w:pPr>
+            <w:r>
+              <w:t>1</w:t>
+            </w:r>
           </w:p>
         </w:tc>
         <w:tc>
@@ -31340,7 +31090,10 @@
               <w:jc w:val="left"/>
             </w:pPr>
             <w:r>
-              <w:t>Weight of the item to be sent of the order</w:t>
+              <w:t>Quantity</w:t>
+            </w:r>
+            <w:r>
+              <w:t xml:space="preserve"> of the item to be sent of the order</w:t>
             </w:r>
           </w:p>
         </w:tc>
@@ -31360,7 +31113,7 @@
               <w:t>order_</w:t>
             </w:r>
             <w:r>
-              <w:t>product_quantity</w:t>
+              <w:t>cast</w:t>
             </w:r>
           </w:p>
         </w:tc>
@@ -31428,9 +31181,6 @@
               <w:pStyle w:val="content"/>
               <w:jc w:val="center"/>
             </w:pPr>
-            <w:r>
-              <w:t>1</w:t>
-            </w:r>
           </w:p>
         </w:tc>
         <w:tc>
@@ -31445,10 +31195,13 @@
               <w:jc w:val="left"/>
             </w:pPr>
             <w:r>
-              <w:t>Quantity</w:t>
-            </w:r>
-            <w:r>
-              <w:t xml:space="preserve"> of the item to be sent of the order</w:t>
+              <w:t xml:space="preserve">total cast of </w:t>
+            </w:r>
+            <w:r>
+              <w:t xml:space="preserve">the </w:t>
+            </w:r>
+            <w:r>
+              <w:t>order</w:t>
             </w:r>
           </w:p>
         </w:tc>
@@ -31468,7 +31221,7 @@
               <w:t>order_</w:t>
             </w:r>
             <w:r>
-              <w:t>cast</w:t>
+              <w:t>note</w:t>
             </w:r>
           </w:p>
         </w:tc>
@@ -31483,7 +31236,7 @@
               <w:jc w:val="center"/>
             </w:pPr>
             <w:r>
-              <w:t>int</w:t>
+              <w:t>text</w:t>
             </w:r>
           </w:p>
         </w:tc>
@@ -31550,13 +31303,7 @@
               <w:jc w:val="left"/>
             </w:pPr>
             <w:r>
-              <w:t xml:space="preserve">total cast of </w:t>
-            </w:r>
-            <w:r>
-              <w:t xml:space="preserve">the </w:t>
-            </w:r>
-            <w:r>
-              <w:t>order</w:t>
+              <w:t>Note of the order</w:t>
             </w:r>
           </w:p>
         </w:tc>
@@ -31576,7 +31323,7 @@
               <w:t>order_</w:t>
             </w:r>
             <w:r>
-              <w:t>note</w:t>
+              <w:t>isReceived</w:t>
             </w:r>
           </w:p>
         </w:tc>
@@ -31591,7 +31338,7 @@
               <w:jc w:val="center"/>
             </w:pPr>
             <w:r>
-              <w:t>text</w:t>
+              <w:t>boolean</w:t>
             </w:r>
           </w:p>
         </w:tc>
@@ -31644,6 +31391,9 @@
               <w:pStyle w:val="content"/>
               <w:jc w:val="center"/>
             </w:pPr>
+            <w:r>
+              <w:t>False</w:t>
+            </w:r>
           </w:p>
         </w:tc>
         <w:tc>
@@ -31658,7 +31408,7 @@
               <w:jc w:val="left"/>
             </w:pPr>
             <w:r>
-              <w:t>Note of the order</w:t>
+              <w:t>Status showing whether the order has been received by the driver</w:t>
             </w:r>
           </w:p>
         </w:tc>
@@ -31678,7 +31428,7 @@
               <w:t>order_</w:t>
             </w:r>
             <w:r>
-              <w:t>isReceived</w:t>
+              <w:t>isDone</w:t>
             </w:r>
           </w:p>
         </w:tc>
@@ -31763,7 +31513,7 @@
               <w:jc w:val="left"/>
             </w:pPr>
             <w:r>
-              <w:t>Status showing whether the order has been received by the driver</w:t>
+              <w:t>Status showing whether an order was delivered or not</w:t>
             </w:r>
           </w:p>
         </w:tc>
@@ -31780,10 +31530,7 @@
               <w:jc w:val="center"/>
             </w:pPr>
             <w:r>
-              <w:t>order_</w:t>
-            </w:r>
-            <w:r>
-              <w:t>isDone</w:t>
+              <w:t>order_productimg</w:t>
             </w:r>
           </w:p>
         </w:tc>
@@ -31798,7 +31545,7 @@
               <w:jc w:val="center"/>
             </w:pPr>
             <w:r>
-              <w:t>boolean</w:t>
+              <w:t>varchar</w:t>
             </w:r>
           </w:p>
         </w:tc>
@@ -31836,9 +31583,6 @@
               <w:pStyle w:val="content"/>
               <w:jc w:val="center"/>
             </w:pPr>
-            <w:r>
-              <w:t>False</w:t>
-            </w:r>
           </w:p>
         </w:tc>
         <w:tc>
@@ -31851,9 +31595,6 @@
               <w:pStyle w:val="content"/>
               <w:jc w:val="center"/>
             </w:pPr>
-            <w:r>
-              <w:t>False</w:t>
-            </w:r>
           </w:p>
         </w:tc>
         <w:tc>
@@ -31868,7 +31609,10 @@
               <w:jc w:val="left"/>
             </w:pPr>
             <w:r>
-              <w:t>Status showing whether an order was delivered or not</w:t>
+              <w:t xml:space="preserve">An image of the order </w:t>
+            </w:r>
+            <w:r>
+              <w:t>uploaded from customer</w:t>
             </w:r>
           </w:p>
         </w:tc>
@@ -31883,27 +31627,14 @@
       <w:r>
         <w:t xml:space="preserve">Table </w:t>
       </w:r>
-      <w:r>
-        <w:fldChar w:fldCharType="begin"/>
-      </w:r>
-      <w:r>
-        <w:instrText xml:space="preserve"> SEQ Table \* ARABIC </w:instrText>
-      </w:r>
-      <w:r>
-        <w:fldChar w:fldCharType="separate"/>
-      </w:r>
-      <w:r>
-        <w:rPr>
-          <w:noProof/>
-        </w:rPr>
-        <w:t>29</w:t>
-      </w:r>
-      <w:r>
-        <w:rPr>
-          <w:noProof/>
-        </w:rPr>
-        <w:fldChar w:fldCharType="end"/>
-      </w:r>
+      <w:fldSimple w:instr=" SEQ Table \* ARABIC ">
+        <w:r>
+          <w:rPr>
+            <w:noProof/>
+          </w:rPr>
+          <w:t>29</w:t>
+        </w:r>
+      </w:fldSimple>
       <w:r>
         <w:t xml:space="preserve">: </w:t>
       </w:r>
@@ -31915,6 +31646,7 @@
       </w:r>
       <w:bookmarkEnd w:id="80"/>
     </w:p>
+    <w:p/>
     <w:p>
       <w:pPr>
         <w:pStyle w:val="h1"/>
@@ -31930,6 +31662,17 @@
         <w:t>Server design with Django framework</w:t>
       </w:r>
       <w:bookmarkEnd w:id="81"/>
+    </w:p>
+    <w:p>
+      <w:pPr>
+        <w:pStyle w:val="content"/>
+      </w:pPr>
+      <w:r>
+        <w:tab/>
+      </w:r>
+      <w:r>
+        <w:t>In this section I will build a server through the Django framework. This server is responsible for storing databases, processing requests between two applications for drivers and customers.</w:t>
+      </w:r>
     </w:p>
     <w:p>
       <w:pPr>
@@ -31991,6 +31734,7 @@
         <w:ind w:firstLine="0"/>
       </w:pPr>
       <w:r>
+        <w:lastRenderedPageBreak/>
         <w:tab/>
       </w:r>
       <w:r>
@@ -32039,7 +31783,6 @@
         <w:ind w:firstLine="0"/>
       </w:pPr>
       <w:r>
-        <w:lastRenderedPageBreak/>
         <w:tab/>
         <w:t>],</w:t>
       </w:r>
@@ -32382,11 +32125,11 @@
         <w:tab/>
       </w:r>
       <w:r>
-        <w:t xml:space="preserve">So I'm going to create entities in the database diagram that's been drawn up before. However, creating a customer will be a little different from the rest. In order for the server side to understand that the customer is actually the authenticate user class for the system, the customer class must inherit from an AbstractBaseUser layer, </w:t>
+        <w:t xml:space="preserve">So I'm going to create entities in the database diagram that's been drawn up before. However, creating a customer will be a little different from the rest. In order </w:t>
       </w:r>
       <w:r>
         <w:lastRenderedPageBreak/>
-        <w:t>along with functions such as: is_staff(), has_perm(), has_module_perms (). Here's the content:</w:t>
+        <w:t>for the server side to understand that the customer is actually the authenticate user class for the system, the customer class must inherit from an AbstractBaseUser layer, along with functions such as: is_staff(), has_perm(), has_module_perms (). Here's the content:</w:t>
       </w:r>
     </w:p>
     <w:p>
@@ -32775,7 +32518,11 @@
         <w:t>UserInformationView</w:t>
       </w:r>
       <w:r>
-        <w:t xml:space="preserve"> class: the class will include a get function that will receive a GET request from the app side, which will then return the customer's information that the application requests; a post function with the function of receiving requests for password updates from the application side, creating a new password by encrypting the password sent from the application side, and then saving to the database.</w:t>
+        <w:t xml:space="preserve"> class: the class will include a get function that will receive a GET request from the app side, which will then return the customer's information that the application requests; a post function with the function of receiving requests for password updates from the application side, creating a new </w:t>
+      </w:r>
+      <w:r>
+        <w:lastRenderedPageBreak/>
+        <w:t>password by encrypting the password sent from the application side, and then saving to the database.</w:t>
       </w:r>
     </w:p>
     <w:p>
@@ -32783,7 +32530,6 @@
         <w:pStyle w:val="content"/>
       </w:pPr>
       <w:r>
-        <w:lastRenderedPageBreak/>
         <w:tab/>
         <w:t xml:space="preserve">- </w:t>
       </w:r>
@@ -34961,27 +34707,14 @@
       <w:r>
         <w:t xml:space="preserve">Table </w:t>
       </w:r>
-      <w:r>
-        <w:fldChar w:fldCharType="begin"/>
-      </w:r>
-      <w:r>
-        <w:instrText xml:space="preserve"> SEQ Table \* ARABIC </w:instrText>
-      </w:r>
-      <w:r>
-        <w:fldChar w:fldCharType="separate"/>
-      </w:r>
-      <w:r>
-        <w:rPr>
-          <w:noProof/>
-        </w:rPr>
-        <w:t>30</w:t>
-      </w:r>
-      <w:r>
-        <w:rPr>
-          <w:noProof/>
-        </w:rPr>
-        <w:fldChar w:fldCharType="end"/>
-      </w:r>
+      <w:fldSimple w:instr=" SEQ Table \* ARABIC ">
+        <w:r>
+          <w:rPr>
+            <w:noProof/>
+          </w:rPr>
+          <w:t>30</w:t>
+        </w:r>
+      </w:fldSimple>
       <w:r>
         <w:t xml:space="preserve">: </w:t>
       </w:r>
@@ -35119,27 +34852,14 @@
       <w:r>
         <w:t xml:space="preserve">Figure </w:t>
       </w:r>
-      <w:r>
-        <w:fldChar w:fldCharType="begin"/>
-      </w:r>
-      <w:r>
-        <w:instrText xml:space="preserve"> SEQ Figure \* ARABIC </w:instrText>
-      </w:r>
-      <w:r>
-        <w:fldChar w:fldCharType="separate"/>
-      </w:r>
-      <w:r>
-        <w:rPr>
-          <w:noProof/>
-        </w:rPr>
-        <w:t>2</w:t>
-      </w:r>
-      <w:r>
-        <w:rPr>
-          <w:noProof/>
-        </w:rPr>
-        <w:fldChar w:fldCharType="end"/>
-      </w:r>
+      <w:fldSimple w:instr=" SEQ Figure \* ARABIC ">
+        <w:r>
+          <w:rPr>
+            <w:noProof/>
+          </w:rPr>
+          <w:t>2</w:t>
+        </w:r>
+      </w:fldSimple>
       <w:r>
         <w:t xml:space="preserve">: </w:t>
       </w:r>
@@ -35473,27 +35193,14 @@
       <w:r>
         <w:t xml:space="preserve">Figure </w:t>
       </w:r>
-      <w:r>
-        <w:fldChar w:fldCharType="begin"/>
-      </w:r>
-      <w:r>
-        <w:instrText xml:space="preserve"> SEQ Figure \* ARABIC </w:instrText>
-      </w:r>
-      <w:r>
-        <w:fldChar w:fldCharType="separate"/>
-      </w:r>
-      <w:r>
-        <w:rPr>
-          <w:noProof/>
-        </w:rPr>
-        <w:t>3</w:t>
-      </w:r>
-      <w:r>
-        <w:rPr>
-          <w:noProof/>
-        </w:rPr>
-        <w:fldChar w:fldCharType="end"/>
-      </w:r>
+      <w:fldSimple w:instr=" SEQ Figure \* ARABIC ">
+        <w:r>
+          <w:rPr>
+            <w:noProof/>
+          </w:rPr>
+          <w:t>3</w:t>
+        </w:r>
+      </w:fldSimple>
       <w:r>
         <w:t>: Register page of mobile app</w:t>
       </w:r>
@@ -35652,27 +35359,14 @@
       <w:r>
         <w:t xml:space="preserve">Figure </w:t>
       </w:r>
-      <w:r>
-        <w:fldChar w:fldCharType="begin"/>
-      </w:r>
-      <w:r>
-        <w:instrText xml:space="preserve"> SEQ Figure \* ARABIC </w:instrText>
-      </w:r>
-      <w:r>
-        <w:fldChar w:fldCharType="separate"/>
-      </w:r>
-      <w:r>
-        <w:rPr>
-          <w:noProof/>
-        </w:rPr>
-        <w:t>4</w:t>
-      </w:r>
-      <w:r>
-        <w:rPr>
-          <w:noProof/>
-        </w:rPr>
-        <w:fldChar w:fldCharType="end"/>
-      </w:r>
+      <w:fldSimple w:instr=" SEQ Figure \* ARABIC ">
+        <w:r>
+          <w:rPr>
+            <w:noProof/>
+          </w:rPr>
+          <w:t>4</w:t>
+        </w:r>
+      </w:fldSimple>
       <w:r>
         <w:t xml:space="preserve">: </w:t>
       </w:r>
@@ -35833,27 +35527,14 @@
       <w:r>
         <w:t xml:space="preserve">Figure </w:t>
       </w:r>
-      <w:r>
-        <w:fldChar w:fldCharType="begin"/>
-      </w:r>
-      <w:r>
-        <w:instrText xml:space="preserve"> SEQ Figure \* ARABIC </w:instrText>
-      </w:r>
-      <w:r>
-        <w:fldChar w:fldCharType="separate"/>
-      </w:r>
-      <w:r>
-        <w:rPr>
-          <w:noProof/>
-        </w:rPr>
-        <w:t>5</w:t>
-      </w:r>
-      <w:r>
-        <w:rPr>
-          <w:noProof/>
-        </w:rPr>
-        <w:fldChar w:fldCharType="end"/>
-      </w:r>
+      <w:fldSimple w:instr=" SEQ Figure \* ARABIC ">
+        <w:r>
+          <w:rPr>
+            <w:noProof/>
+          </w:rPr>
+          <w:t>5</w:t>
+        </w:r>
+      </w:fldSimple>
       <w:r>
         <w:t>: Order information of mobile application</w:t>
       </w:r>
@@ -35981,27 +35662,14 @@
       <w:r>
         <w:t xml:space="preserve">Figure </w:t>
       </w:r>
-      <w:r>
-        <w:fldChar w:fldCharType="begin"/>
-      </w:r>
-      <w:r>
-        <w:instrText xml:space="preserve"> SEQ Figure \* ARABIC </w:instrText>
-      </w:r>
-      <w:r>
-        <w:fldChar w:fldCharType="separate"/>
-      </w:r>
-      <w:r>
-        <w:rPr>
-          <w:noProof/>
-        </w:rPr>
-        <w:t>6</w:t>
-      </w:r>
-      <w:r>
-        <w:rPr>
-          <w:noProof/>
-        </w:rPr>
-        <w:fldChar w:fldCharType="end"/>
-      </w:r>
+      <w:fldSimple w:instr=" SEQ Figure \* ARABIC ">
+        <w:r>
+          <w:rPr>
+            <w:noProof/>
+          </w:rPr>
+          <w:t>6</w:t>
+        </w:r>
+      </w:fldSimple>
       <w:r>
         <w:t>: New order page</w:t>
       </w:r>
@@ -36167,27 +35835,14 @@
       <w:r>
         <w:t xml:space="preserve">Figure </w:t>
       </w:r>
-      <w:r>
-        <w:fldChar w:fldCharType="begin"/>
-      </w:r>
-      <w:r>
-        <w:instrText xml:space="preserve"> SEQ Figure \* ARABIC </w:instrText>
-      </w:r>
-      <w:r>
-        <w:fldChar w:fldCharType="separate"/>
-      </w:r>
-      <w:r>
-        <w:rPr>
-          <w:noProof/>
-        </w:rPr>
-        <w:t>7</w:t>
-      </w:r>
-      <w:r>
-        <w:rPr>
-          <w:noProof/>
-        </w:rPr>
-        <w:fldChar w:fldCharType="end"/>
-      </w:r>
+      <w:fldSimple w:instr=" SEQ Figure \* ARABIC ">
+        <w:r>
+          <w:rPr>
+            <w:noProof/>
+          </w:rPr>
+          <w:t>7</w:t>
+        </w:r>
+      </w:fldSimple>
       <w:r>
         <w:t>: Order details page</w:t>
       </w:r>
@@ -36307,27 +35962,14 @@
       <w:r>
         <w:t xml:space="preserve">Figure </w:t>
       </w:r>
-      <w:r>
-        <w:fldChar w:fldCharType="begin"/>
-      </w:r>
-      <w:r>
-        <w:instrText xml:space="preserve"> SEQ Figure \* ARABIC </w:instrText>
-      </w:r>
-      <w:r>
-        <w:fldChar w:fldCharType="separate"/>
-      </w:r>
-      <w:r>
-        <w:rPr>
-          <w:noProof/>
-        </w:rPr>
-        <w:t>8</w:t>
-      </w:r>
-      <w:r>
-        <w:rPr>
-          <w:noProof/>
-        </w:rPr>
-        <w:fldChar w:fldCharType="end"/>
-      </w:r>
+      <w:fldSimple w:instr=" SEQ Figure \* ARABIC ">
+        <w:r>
+          <w:rPr>
+            <w:noProof/>
+          </w:rPr>
+          <w:t>8</w:t>
+        </w:r>
+      </w:fldSimple>
       <w:r>
         <w:t>: Map page</w:t>
       </w:r>
@@ -36543,27 +36185,14 @@
       <w:r>
         <w:t xml:space="preserve">Figure </w:t>
       </w:r>
-      <w:r>
-        <w:fldChar w:fldCharType="begin"/>
-      </w:r>
-      <w:r>
-        <w:instrText xml:space="preserve"> SEQ Figure \* ARABIC </w:instrText>
-      </w:r>
-      <w:r>
-        <w:fldChar w:fldCharType="separate"/>
-      </w:r>
-      <w:r>
-        <w:rPr>
-          <w:noProof/>
-        </w:rPr>
-        <w:t>9</w:t>
-      </w:r>
-      <w:r>
-        <w:rPr>
-          <w:noProof/>
-        </w:rPr>
-        <w:fldChar w:fldCharType="end"/>
-      </w:r>
+      <w:fldSimple w:instr=" SEQ Figure \* ARABIC ">
+        <w:r>
+          <w:rPr>
+            <w:noProof/>
+          </w:rPr>
+          <w:t>9</w:t>
+        </w:r>
+      </w:fldSimple>
       <w:r>
         <w:t xml:space="preserve">: </w:t>
       </w:r>
@@ -36851,27 +36480,14 @@
       <w:r>
         <w:t xml:space="preserve">Figure </w:t>
       </w:r>
-      <w:r>
-        <w:fldChar w:fldCharType="begin"/>
-      </w:r>
-      <w:r>
-        <w:instrText xml:space="preserve"> SEQ Figure \* ARABIC </w:instrText>
-      </w:r>
-      <w:r>
-        <w:fldChar w:fldCharType="separate"/>
-      </w:r>
-      <w:r>
-        <w:rPr>
-          <w:noProof/>
-        </w:rPr>
-        <w:t>10</w:t>
-      </w:r>
-      <w:r>
-        <w:rPr>
-          <w:noProof/>
-        </w:rPr>
-        <w:fldChar w:fldCharType="end"/>
-      </w:r>
+      <w:fldSimple w:instr=" SEQ Figure \* ARABIC ">
+        <w:r>
+          <w:rPr>
+            <w:noProof/>
+          </w:rPr>
+          <w:t>10</w:t>
+        </w:r>
+      </w:fldSimple>
       <w:r>
         <w:t>: Existing orders on the system page</w:t>
       </w:r>
@@ -37042,27 +36658,14 @@
       <w:r>
         <w:t xml:space="preserve">Figure </w:t>
       </w:r>
-      <w:r>
-        <w:fldChar w:fldCharType="begin"/>
-      </w:r>
-      <w:r>
-        <w:instrText xml:space="preserve"> SEQ Figure \* ARABIC </w:instrText>
-      </w:r>
-      <w:r>
-        <w:fldChar w:fldCharType="separate"/>
-      </w:r>
-      <w:r>
-        <w:rPr>
-          <w:noProof/>
-        </w:rPr>
-        <w:t>11</w:t>
-      </w:r>
-      <w:r>
-        <w:rPr>
-          <w:noProof/>
-        </w:rPr>
-        <w:fldChar w:fldCharType="end"/>
-      </w:r>
+      <w:fldSimple w:instr=" SEQ Figure \* ARABIC ">
+        <w:r>
+          <w:rPr>
+            <w:noProof/>
+          </w:rPr>
+          <w:t>11</w:t>
+        </w:r>
+      </w:fldSimple>
       <w:r>
         <w:t xml:space="preserve">: </w:t>
       </w:r>
@@ -38683,27 +38286,14 @@
       <w:r>
         <w:t xml:space="preserve">Table </w:t>
       </w:r>
-      <w:r>
-        <w:fldChar w:fldCharType="begin"/>
-      </w:r>
-      <w:r>
-        <w:instrText xml:space="preserve"> SEQ Table \* ARABIC </w:instrText>
-      </w:r>
-      <w:r>
-        <w:fldChar w:fldCharType="separate"/>
-      </w:r>
-      <w:r>
-        <w:rPr>
-          <w:noProof/>
-        </w:rPr>
-        <w:t>31</w:t>
-      </w:r>
-      <w:r>
-        <w:rPr>
-          <w:noProof/>
-        </w:rPr>
-        <w:fldChar w:fldCharType="end"/>
-      </w:r>
+      <w:fldSimple w:instr=" SEQ Table \* ARABIC ">
+        <w:r>
+          <w:rPr>
+            <w:noProof/>
+          </w:rPr>
+          <w:t>31</w:t>
+        </w:r>
+      </w:fldSimple>
       <w:r>
         <w:t xml:space="preserve">: </w:t>
       </w:r>
@@ -40118,27 +39708,14 @@
       <w:r>
         <w:t xml:space="preserve">Table </w:t>
       </w:r>
-      <w:r>
-        <w:fldChar w:fldCharType="begin"/>
-      </w:r>
-      <w:r>
-        <w:instrText xml:space="preserve"> SEQ Table \* ARABIC </w:instrText>
-      </w:r>
-      <w:r>
-        <w:fldChar w:fldCharType="separate"/>
-      </w:r>
-      <w:r>
-        <w:rPr>
-          <w:noProof/>
-        </w:rPr>
-        <w:t>32</w:t>
-      </w:r>
-      <w:r>
-        <w:rPr>
-          <w:noProof/>
-        </w:rPr>
-        <w:fldChar w:fldCharType="end"/>
-      </w:r>
+      <w:fldSimple w:instr=" SEQ Table \* ARABIC ">
+        <w:r>
+          <w:rPr>
+            <w:noProof/>
+          </w:rPr>
+          <w:t>32</w:t>
+        </w:r>
+      </w:fldSimple>
       <w:r>
         <w:t xml:space="preserve">: </w:t>
       </w:r>
@@ -40910,27 +40487,14 @@
       <w:r>
         <w:t xml:space="preserve">Table </w:t>
       </w:r>
-      <w:r>
-        <w:fldChar w:fldCharType="begin"/>
-      </w:r>
-      <w:r>
-        <w:instrText xml:space="preserve"> SEQ Table \* ARABIC </w:instrText>
-      </w:r>
-      <w:r>
-        <w:fldChar w:fldCharType="separate"/>
-      </w:r>
-      <w:r>
-        <w:rPr>
-          <w:noProof/>
-        </w:rPr>
-        <w:t>33</w:t>
-      </w:r>
-      <w:r>
-        <w:rPr>
-          <w:noProof/>
-        </w:rPr>
-        <w:fldChar w:fldCharType="end"/>
-      </w:r>
+      <w:fldSimple w:instr=" SEQ Table \* ARABIC ">
+        <w:r>
+          <w:rPr>
+            <w:noProof/>
+          </w:rPr>
+          <w:t>33</w:t>
+        </w:r>
+      </w:fldSimple>
       <w:r>
         <w:t xml:space="preserve">: Test </w:t>
       </w:r>
@@ -41323,27 +40887,14 @@
       <w:r>
         <w:t xml:space="preserve">Table </w:t>
       </w:r>
-      <w:r>
-        <w:fldChar w:fldCharType="begin"/>
-      </w:r>
-      <w:r>
-        <w:instrText xml:space="preserve"> SEQ Table \* ARABIC </w:instrText>
-      </w:r>
-      <w:r>
-        <w:fldChar w:fldCharType="separate"/>
-      </w:r>
-      <w:r>
-        <w:rPr>
-          <w:noProof/>
-        </w:rPr>
-        <w:t>34</w:t>
-      </w:r>
-      <w:r>
-        <w:rPr>
-          <w:noProof/>
-        </w:rPr>
-        <w:fldChar w:fldCharType="end"/>
-      </w:r>
+      <w:fldSimple w:instr=" SEQ Table \* ARABIC ">
+        <w:r>
+          <w:rPr>
+            <w:noProof/>
+          </w:rPr>
+          <w:t>34</w:t>
+        </w:r>
+      </w:fldSimple>
       <w:r>
         <w:t>: Test r</w:t>
       </w:r>
@@ -41740,27 +41291,14 @@
         <w:lastRenderedPageBreak/>
         <w:t xml:space="preserve">Table </w:t>
       </w:r>
-      <w:r>
-        <w:fldChar w:fldCharType="begin"/>
-      </w:r>
-      <w:r>
-        <w:instrText xml:space="preserve"> SEQ Table \* ARABIC </w:instrText>
-      </w:r>
-      <w:r>
-        <w:fldChar w:fldCharType="separate"/>
-      </w:r>
-      <w:r>
-        <w:rPr>
-          <w:noProof/>
-        </w:rPr>
-        <w:t>35</w:t>
-      </w:r>
-      <w:r>
-        <w:rPr>
-          <w:noProof/>
-        </w:rPr>
-        <w:fldChar w:fldCharType="end"/>
-      </w:r>
+      <w:fldSimple w:instr=" SEQ Table \* ARABIC ">
+        <w:r>
+          <w:rPr>
+            <w:noProof/>
+          </w:rPr>
+          <w:t>35</w:t>
+        </w:r>
+      </w:fldSimple>
       <w:r>
         <w:t>: Test e</w:t>
       </w:r>
@@ -42150,27 +41688,14 @@
       <w:r>
         <w:t xml:space="preserve">Table </w:t>
       </w:r>
-      <w:r>
-        <w:fldChar w:fldCharType="begin"/>
-      </w:r>
-      <w:r>
-        <w:instrText xml:space="preserve"> SEQ Table \* ARABIC </w:instrText>
-      </w:r>
-      <w:r>
-        <w:fldChar w:fldCharType="separate"/>
-      </w:r>
-      <w:r>
-        <w:rPr>
-          <w:noProof/>
-        </w:rPr>
-        <w:t>36</w:t>
-      </w:r>
-      <w:r>
-        <w:rPr>
-          <w:noProof/>
-        </w:rPr>
-        <w:fldChar w:fldCharType="end"/>
-      </w:r>
+      <w:fldSimple w:instr=" SEQ Table \* ARABIC ">
+        <w:r>
+          <w:rPr>
+            <w:noProof/>
+          </w:rPr>
+          <w:t>36</w:t>
+        </w:r>
+      </w:fldSimple>
       <w:r>
         <w:t>: Test c</w:t>
       </w:r>
@@ -42566,27 +42091,14 @@
       <w:r>
         <w:t xml:space="preserve">Table </w:t>
       </w:r>
-      <w:r>
-        <w:fldChar w:fldCharType="begin"/>
-      </w:r>
-      <w:r>
-        <w:instrText xml:space="preserve"> SEQ Table \* ARABIC </w:instrText>
-      </w:r>
-      <w:r>
-        <w:fldChar w:fldCharType="separate"/>
-      </w:r>
-      <w:r>
-        <w:rPr>
-          <w:noProof/>
-        </w:rPr>
-        <w:t>37</w:t>
-      </w:r>
-      <w:r>
-        <w:rPr>
-          <w:noProof/>
-        </w:rPr>
-        <w:fldChar w:fldCharType="end"/>
-      </w:r>
+      <w:fldSimple w:instr=" SEQ Table \* ARABIC ">
+        <w:r>
+          <w:rPr>
+            <w:noProof/>
+          </w:rPr>
+          <w:t>37</w:t>
+        </w:r>
+      </w:fldSimple>
       <w:r>
         <w:t>: Test b</w:t>
       </w:r>
@@ -43065,27 +42577,14 @@
       <w:r>
         <w:t xml:space="preserve">Table </w:t>
       </w:r>
-      <w:r>
-        <w:fldChar w:fldCharType="begin"/>
-      </w:r>
-      <w:r>
-        <w:instrText xml:space="preserve"> SEQ Table \* ARABIC </w:instrText>
-      </w:r>
-      <w:r>
-        <w:fldChar w:fldCharType="separate"/>
-      </w:r>
-      <w:r>
-        <w:rPr>
-          <w:noProof/>
-        </w:rPr>
-        <w:t>38</w:t>
-      </w:r>
-      <w:r>
-        <w:rPr>
-          <w:noProof/>
-        </w:rPr>
-        <w:fldChar w:fldCharType="end"/>
-      </w:r>
+      <w:fldSimple w:instr=" SEQ Table \* ARABIC ">
+        <w:r>
+          <w:rPr>
+            <w:noProof/>
+          </w:rPr>
+          <w:t>38</w:t>
+        </w:r>
+      </w:fldSimple>
       <w:r>
         <w:t>: Test v</w:t>
       </w:r>
@@ -43494,27 +42993,14 @@
       <w:r>
         <w:t xml:space="preserve">Table </w:t>
       </w:r>
-      <w:r>
-        <w:fldChar w:fldCharType="begin"/>
-      </w:r>
-      <w:r>
-        <w:instrText xml:space="preserve"> SEQ Table \* ARABIC </w:instrText>
-      </w:r>
-      <w:r>
-        <w:fldChar w:fldCharType="separate"/>
-      </w:r>
-      <w:r>
-        <w:rPr>
-          <w:noProof/>
-        </w:rPr>
-        <w:t>39</w:t>
-      </w:r>
-      <w:r>
-        <w:rPr>
-          <w:noProof/>
-        </w:rPr>
-        <w:fldChar w:fldCharType="end"/>
-      </w:r>
+      <w:fldSimple w:instr=" SEQ Table \* ARABIC ">
+        <w:r>
+          <w:rPr>
+            <w:noProof/>
+          </w:rPr>
+          <w:t>39</w:t>
+        </w:r>
+      </w:fldSimple>
       <w:r>
         <w:t>: Test v</w:t>
       </w:r>
@@ -43995,27 +43481,14 @@
       <w:r>
         <w:t xml:space="preserve">Table </w:t>
       </w:r>
-      <w:r>
-        <w:fldChar w:fldCharType="begin"/>
-      </w:r>
-      <w:r>
-        <w:instrText xml:space="preserve"> SEQ Table \* ARABIC </w:instrText>
-      </w:r>
-      <w:r>
-        <w:fldChar w:fldCharType="separate"/>
-      </w:r>
-      <w:r>
-        <w:rPr>
-          <w:noProof/>
-        </w:rPr>
-        <w:t>40</w:t>
-      </w:r>
-      <w:r>
-        <w:rPr>
-          <w:noProof/>
-        </w:rPr>
-        <w:fldChar w:fldCharType="end"/>
-      </w:r>
+      <w:fldSimple w:instr=" SEQ Table \* ARABIC ">
+        <w:r>
+          <w:rPr>
+            <w:noProof/>
+          </w:rPr>
+          <w:t>40</w:t>
+        </w:r>
+      </w:fldSimple>
       <w:r>
         <w:t>: Test t</w:t>
       </w:r>
@@ -44638,27 +44111,14 @@
       <w:r>
         <w:t xml:space="preserve">Table </w:t>
       </w:r>
-      <w:r>
-        <w:fldChar w:fldCharType="begin"/>
-      </w:r>
-      <w:r>
-        <w:instrText xml:space="preserve"> SEQ Table \* ARABIC </w:instrText>
-      </w:r>
-      <w:r>
-        <w:fldChar w:fldCharType="separate"/>
-      </w:r>
-      <w:r>
-        <w:rPr>
-          <w:noProof/>
-        </w:rPr>
-        <w:t>41</w:t>
-      </w:r>
-      <w:r>
-        <w:rPr>
-          <w:noProof/>
-        </w:rPr>
-        <w:fldChar w:fldCharType="end"/>
-      </w:r>
+      <w:fldSimple w:instr=" SEQ Table \* ARABIC ">
+        <w:r>
+          <w:rPr>
+            <w:noProof/>
+          </w:rPr>
+          <w:t>41</w:t>
+        </w:r>
+      </w:fldSimple>
       <w:r>
         <w:t xml:space="preserve">: </w:t>
       </w:r>
@@ -45054,27 +44514,14 @@
       <w:r>
         <w:t xml:space="preserve">Table </w:t>
       </w:r>
-      <w:r>
-        <w:fldChar w:fldCharType="begin"/>
-      </w:r>
-      <w:r>
-        <w:instrText xml:space="preserve"> SEQ Table \* ARABIC </w:instrText>
-      </w:r>
-      <w:r>
-        <w:fldChar w:fldCharType="separate"/>
-      </w:r>
-      <w:r>
-        <w:rPr>
-          <w:noProof/>
-        </w:rPr>
-        <w:t>42</w:t>
-      </w:r>
-      <w:r>
-        <w:rPr>
-          <w:noProof/>
-        </w:rPr>
-        <w:fldChar w:fldCharType="end"/>
-      </w:r>
+      <w:fldSimple w:instr=" SEQ Table \* ARABIC ">
+        <w:r>
+          <w:rPr>
+            <w:noProof/>
+          </w:rPr>
+          <w:t>42</w:t>
+        </w:r>
+      </w:fldSimple>
       <w:r>
         <w:t>: Test register function</w:t>
       </w:r>
@@ -45456,27 +44903,14 @@
       <w:r>
         <w:t xml:space="preserve">Table </w:t>
       </w:r>
-      <w:r>
-        <w:fldChar w:fldCharType="begin"/>
-      </w:r>
-      <w:r>
-        <w:instrText xml:space="preserve"> SEQ Table \* ARABIC </w:instrText>
-      </w:r>
-      <w:r>
-        <w:fldChar w:fldCharType="separate"/>
-      </w:r>
-      <w:r>
-        <w:rPr>
-          <w:noProof/>
-        </w:rPr>
-        <w:t>43</w:t>
-      </w:r>
-      <w:r>
-        <w:rPr>
-          <w:noProof/>
-        </w:rPr>
-        <w:fldChar w:fldCharType="end"/>
-      </w:r>
+      <w:fldSimple w:instr=" SEQ Table \* ARABIC ">
+        <w:r>
+          <w:rPr>
+            <w:noProof/>
+          </w:rPr>
+          <w:t>43</w:t>
+        </w:r>
+      </w:fldSimple>
       <w:r>
         <w:t>: Test edit account information function</w:t>
       </w:r>
@@ -45857,27 +45291,14 @@
       <w:r>
         <w:t xml:space="preserve">Table </w:t>
       </w:r>
-      <w:r>
-        <w:fldChar w:fldCharType="begin"/>
-      </w:r>
-      <w:r>
-        <w:instrText xml:space="preserve"> SEQ Table \* ARABIC </w:instrText>
-      </w:r>
-      <w:r>
-        <w:fldChar w:fldCharType="separate"/>
-      </w:r>
-      <w:r>
-        <w:rPr>
-          <w:noProof/>
-        </w:rPr>
-        <w:t>44</w:t>
-      </w:r>
-      <w:r>
-        <w:rPr>
-          <w:noProof/>
-        </w:rPr>
-        <w:fldChar w:fldCharType="end"/>
-      </w:r>
+      <w:fldSimple w:instr=" SEQ Table \* ARABIC ">
+        <w:r>
+          <w:rPr>
+            <w:noProof/>
+          </w:rPr>
+          <w:t>44</w:t>
+        </w:r>
+      </w:fldSimple>
       <w:r>
         <w:t xml:space="preserve">: </w:t>
       </w:r>
@@ -46277,27 +45698,14 @@
       <w:r>
         <w:t xml:space="preserve">Table </w:t>
       </w:r>
-      <w:r>
-        <w:fldChar w:fldCharType="begin"/>
-      </w:r>
-      <w:r>
-        <w:instrText xml:space="preserve"> SEQ Table \* ARABIC </w:instrText>
-      </w:r>
-      <w:r>
-        <w:fldChar w:fldCharType="separate"/>
-      </w:r>
-      <w:r>
-        <w:rPr>
-          <w:noProof/>
-        </w:rPr>
-        <w:t>45</w:t>
-      </w:r>
-      <w:r>
-        <w:rPr>
-          <w:noProof/>
-        </w:rPr>
-        <w:fldChar w:fldCharType="end"/>
-      </w:r>
+      <w:fldSimple w:instr=" SEQ Table \* ARABIC ">
+        <w:r>
+          <w:rPr>
+            <w:noProof/>
+          </w:rPr>
+          <w:t>45</w:t>
+        </w:r>
+      </w:fldSimple>
       <w:r>
         <w:t>: Test view current order details</w:t>
       </w:r>
@@ -46766,27 +46174,14 @@
       <w:r>
         <w:t xml:space="preserve">Table </w:t>
       </w:r>
-      <w:r>
-        <w:fldChar w:fldCharType="begin"/>
-      </w:r>
-      <w:r>
-        <w:instrText xml:space="preserve"> SEQ Table \* ARABIC </w:instrText>
-      </w:r>
-      <w:r>
-        <w:fldChar w:fldCharType="separate"/>
-      </w:r>
-      <w:r>
-        <w:rPr>
-          <w:noProof/>
-        </w:rPr>
-        <w:t>46</w:t>
-      </w:r>
-      <w:r>
-        <w:rPr>
-          <w:noProof/>
-        </w:rPr>
-        <w:fldChar w:fldCharType="end"/>
-      </w:r>
+      <w:fldSimple w:instr=" SEQ Table \* ARABIC ">
+        <w:r>
+          <w:rPr>
+            <w:noProof/>
+          </w:rPr>
+          <w:t>46</w:t>
+        </w:r>
+      </w:fldSimple>
       <w:r>
         <w:t>: Test view current order location on a map function</w:t>
       </w:r>
@@ -47175,27 +46570,14 @@
       <w:r>
         <w:t xml:space="preserve">Table </w:t>
       </w:r>
-      <w:r>
-        <w:fldChar w:fldCharType="begin"/>
-      </w:r>
-      <w:r>
-        <w:instrText xml:space="preserve"> SEQ Table \* ARABIC </w:instrText>
-      </w:r>
-      <w:r>
-        <w:fldChar w:fldCharType="separate"/>
-      </w:r>
-      <w:r>
-        <w:rPr>
-          <w:noProof/>
-        </w:rPr>
-        <w:t>47</w:t>
-      </w:r>
-      <w:r>
-        <w:rPr>
-          <w:noProof/>
-        </w:rPr>
-        <w:fldChar w:fldCharType="end"/>
-      </w:r>
+      <w:fldSimple w:instr=" SEQ Table \* ARABIC ">
+        <w:r>
+          <w:rPr>
+            <w:noProof/>
+          </w:rPr>
+          <w:t>47</w:t>
+        </w:r>
+      </w:fldSimple>
       <w:r>
         <w:t xml:space="preserve">: </w:t>
       </w:r>
@@ -47585,27 +46967,14 @@
       <w:r>
         <w:t xml:space="preserve">Table </w:t>
       </w:r>
-      <w:r>
-        <w:fldChar w:fldCharType="begin"/>
-      </w:r>
-      <w:r>
-        <w:instrText xml:space="preserve"> SEQ Table \* ARABIC </w:instrText>
-      </w:r>
-      <w:r>
-        <w:fldChar w:fldCharType="separate"/>
-      </w:r>
-      <w:r>
-        <w:rPr>
-          <w:noProof/>
-        </w:rPr>
-        <w:t>48</w:t>
-      </w:r>
-      <w:r>
-        <w:rPr>
-          <w:noProof/>
-        </w:rPr>
-        <w:fldChar w:fldCharType="end"/>
-      </w:r>
+      <w:fldSimple w:instr=" SEQ Table \* ARABIC ">
+        <w:r>
+          <w:rPr>
+            <w:noProof/>
+          </w:rPr>
+          <w:t>48</w:t>
+        </w:r>
+      </w:fldSimple>
       <w:r>
         <w:t xml:space="preserve">: Test </w:t>
       </w:r>
@@ -48085,27 +47454,14 @@
       <w:r>
         <w:t xml:space="preserve">Table </w:t>
       </w:r>
-      <w:r>
-        <w:fldChar w:fldCharType="begin"/>
-      </w:r>
-      <w:r>
-        <w:instrText xml:space="preserve"> SEQ Table \* ARABIC </w:instrText>
-      </w:r>
-      <w:r>
-        <w:fldChar w:fldCharType="separate"/>
-      </w:r>
-      <w:r>
-        <w:rPr>
-          <w:noProof/>
-        </w:rPr>
-        <w:t>49</w:t>
-      </w:r>
-      <w:r>
-        <w:rPr>
-          <w:noProof/>
-        </w:rPr>
-        <w:fldChar w:fldCharType="end"/>
-      </w:r>
+      <w:fldSimple w:instr=" SEQ Table \* ARABIC ">
+        <w:r>
+          <w:rPr>
+            <w:noProof/>
+          </w:rPr>
+          <w:t>49</w:t>
+        </w:r>
+      </w:fldSimple>
       <w:r>
         <w:t>: Test u</w:t>
       </w:r>
@@ -48495,27 +47851,14 @@
       <w:r>
         <w:t xml:space="preserve">Table </w:t>
       </w:r>
-      <w:r>
-        <w:fldChar w:fldCharType="begin"/>
-      </w:r>
-      <w:r>
-        <w:instrText xml:space="preserve"> SEQ Table \* ARABIC </w:instrText>
-      </w:r>
-      <w:r>
-        <w:fldChar w:fldCharType="separate"/>
-      </w:r>
-      <w:r>
-        <w:rPr>
-          <w:noProof/>
-        </w:rPr>
-        <w:t>50</w:t>
-      </w:r>
-      <w:r>
-        <w:rPr>
-          <w:noProof/>
-        </w:rPr>
-        <w:fldChar w:fldCharType="end"/>
-      </w:r>
+      <w:fldSimple w:instr=" SEQ Table \* ARABIC ">
+        <w:r>
+          <w:rPr>
+            <w:noProof/>
+          </w:rPr>
+          <w:t>50</w:t>
+        </w:r>
+      </w:fldSimple>
       <w:r>
         <w:t>: Test u</w:t>
       </w:r>
@@ -48918,27 +48261,14 @@
       <w:r>
         <w:t xml:space="preserve">Table </w:t>
       </w:r>
-      <w:r>
-        <w:fldChar w:fldCharType="begin"/>
-      </w:r>
-      <w:r>
-        <w:instrText xml:space="preserve"> SEQ Table \* ARABIC </w:instrText>
-      </w:r>
-      <w:r>
-        <w:fldChar w:fldCharType="separate"/>
-      </w:r>
-      <w:r>
-        <w:rPr>
-          <w:noProof/>
-        </w:rPr>
-        <w:t>51</w:t>
-      </w:r>
-      <w:r>
-        <w:rPr>
-          <w:noProof/>
-        </w:rPr>
-        <w:fldChar w:fldCharType="end"/>
-      </w:r>
+      <w:fldSimple w:instr=" SEQ Table \* ARABIC ">
+        <w:r>
+          <w:rPr>
+            <w:noProof/>
+          </w:rPr>
+          <w:t>51</w:t>
+        </w:r>
+      </w:fldSimple>
       <w:r>
         <w:t>: Test c</w:t>
       </w:r>

</xml_diff>